<commit_message>
Avance en el manuel de usuario - se planea pasarlo a Overleaf
</commit_message>
<xml_diff>
--- a/manual.docx
+++ b/manual.docx
@@ -1,6 +1,6 @@
 
 <file path=word/document.xml><?xml version="1.0" encoding="utf-8"?>
-<w:document xmlns:wpc="http://schemas.microsoft.com/office/word/2010/wordprocessingCanvas" xmlns:cx="http://schemas.microsoft.com/office/drawing/2014/chartex" xmlns:cx1="http://schemas.microsoft.com/office/drawing/2015/9/8/chartex" xmlns:cx2="http://schemas.microsoft.com/office/drawing/2015/10/21/chartex" xmlns:cx3="http://schemas.microsoft.com/office/drawing/2016/5/9/chartex" xmlns:cx4="http://schemas.microsoft.com/office/drawing/2016/5/10/chartex" xmlns:cx5="http://schemas.microsoft.com/office/drawing/2016/5/11/chartex" xmlns:cx6="http://schemas.microsoft.com/office/drawing/2016/5/12/chartex" xmlns:cx7="http://schemas.microsoft.com/office/drawing/2016/5/13/chartex" xmlns:cx8="http://schemas.microsoft.com/office/drawing/2016/5/14/chartex" xmlns:mc="http://schemas.openxmlformats.org/markup-compatibility/2006" xmlns:aink="http://schemas.microsoft.com/office/drawing/2016/ink" xmlns:am3d="http://schemas.microsoft.com/office/drawing/2017/model3d" xmlns:o="urn:schemas-microsoft-com:office:office" xmlns:r="http://schemas.openxmlformats.org/officeDocument/2006/relationships" xmlns:m="http://schemas.openxmlformats.org/officeDocument/2006/math" xmlns:v="urn:schemas-microsoft-com:vml" xmlns:wp14="http://schemas.microsoft.com/office/word/2010/wordprocessingDrawing" xmlns:wp="http://schemas.openxmlformats.org/drawingml/2006/wordprocessingDrawing" xmlns:w10="urn:schemas-microsoft-com:office:word" xmlns:w="http://schemas.openxmlformats.org/wordprocessingml/2006/main" xmlns:w14="http://schemas.microsoft.com/office/word/2010/wordml" xmlns:w15="http://schemas.microsoft.com/office/word/2012/wordml" xmlns:w16cex="http://schemas.microsoft.com/office/word/2018/wordml/cex" xmlns:w16cid="http://schemas.microsoft.com/office/word/2016/wordml/cid" xmlns:w16="http://schemas.microsoft.com/office/word/2018/wordml" xmlns:w16sdtdh="http://schemas.microsoft.com/office/word/2020/wordml/sdtdatahash" xmlns:w16se="http://schemas.microsoft.com/office/word/2015/wordml/symex" xmlns:wpg="http://schemas.microsoft.com/office/word/2010/wordprocessingGroup" xmlns:wpi="http://schemas.microsoft.com/office/word/2010/wordprocessingInk" xmlns:wne="http://schemas.microsoft.com/office/word/2006/wordml" xmlns:wps="http://schemas.microsoft.com/office/word/2010/wordprocessingShape" mc:Ignorable="w14 w15 w16se w16cid w16 w16cex w16sdtdh wp14">
+<w:document xmlns:wpc="http://schemas.microsoft.com/office/word/2010/wordprocessingCanvas" xmlns:cx="http://schemas.microsoft.com/office/drawing/2014/chartex" xmlns:cx1="http://schemas.microsoft.com/office/drawing/2015/9/8/chartex" xmlns:cx2="http://schemas.microsoft.com/office/drawing/2015/10/21/chartex" xmlns:cx3="http://schemas.microsoft.com/office/drawing/2016/5/9/chartex" xmlns:cx4="http://schemas.microsoft.com/office/drawing/2016/5/10/chartex" xmlns:cx5="http://schemas.microsoft.com/office/drawing/2016/5/11/chartex" xmlns:cx6="http://schemas.microsoft.com/office/drawing/2016/5/12/chartex" xmlns:cx7="http://schemas.microsoft.com/office/drawing/2016/5/13/chartex" xmlns:cx8="http://schemas.microsoft.com/office/drawing/2016/5/14/chartex" xmlns:mc="http://schemas.openxmlformats.org/markup-compatibility/2006" xmlns:aink="http://schemas.microsoft.com/office/drawing/2016/ink" xmlns:am3d="http://schemas.microsoft.com/office/drawing/2017/model3d" xmlns:o="urn:schemas-microsoft-com:office:office" xmlns:r="http://schemas.openxmlformats.org/officeDocument/2006/relationships" xmlns:m="http://schemas.openxmlformats.org/officeDocument/2006/math" xmlns:v="urn:schemas-microsoft-com:vml" xmlns:wp14="http://schemas.microsoft.com/office/word/2010/wordprocessingDrawing" xmlns:wp="http://schemas.openxmlformats.org/drawingml/2006/wordprocessingDrawing" xmlns:w10="urn:schemas-microsoft-com:office:word" xmlns:w="http://schemas.openxmlformats.org/wordprocessingml/2006/main" xmlns:w14="http://schemas.microsoft.com/office/word/2010/wordml" xmlns:w15="http://schemas.microsoft.com/office/word/2012/wordml" xmlns:w16cid="http://schemas.microsoft.com/office/word/2016/wordml/cid" xmlns:w16se="http://schemas.microsoft.com/office/word/2015/wordml/symex" xmlns:wpg="http://schemas.microsoft.com/office/word/2010/wordprocessingGroup" xmlns:wpi="http://schemas.microsoft.com/office/word/2010/wordprocessingInk" xmlns:wne="http://schemas.microsoft.com/office/word/2006/wordml" xmlns:wps="http://schemas.microsoft.com/office/word/2010/wordprocessingShape" mc:Ignorable="w14 w15 w16se w16cid wp14">
   <w:body>
     <w:p>
       <w:pPr>
@@ -38,23 +38,533 @@
           <w:sz w:val="24"/>
           <w:szCs w:val="24"/>
         </w:rPr>
-        <w:t xml:space="preserve">El siguiente Software le permite al usuario </w:t>
-      </w:r>
-      <w:r>
-        <w:rPr>
-          <w:rFonts w:ascii="Arial" w:hAnsi="Arial" w:cs="Arial"/>
-          <w:sz w:val="24"/>
-          <w:szCs w:val="24"/>
-        </w:rPr>
-        <w:t>navegar</w:t>
-      </w:r>
-      <w:r>
-        <w:rPr>
-          <w:rFonts w:ascii="Arial" w:hAnsi="Arial" w:cs="Arial"/>
-          <w:sz w:val="24"/>
-          <w:szCs w:val="24"/>
-        </w:rPr>
-        <w:t xml:space="preserve"> frente a 3 posibilidades:</w:t>
+        <w:t xml:space="preserve">Una ves </w:t>
+      </w:r>
+      <w:r>
+        <w:rPr>
+          <w:rFonts w:ascii="Arial" w:hAnsi="Arial" w:cs="Arial"/>
+          <w:sz w:val="24"/>
+          <w:szCs w:val="24"/>
+        </w:rPr>
+        <w:t xml:space="preserve">ingresando al enlace del proyecto en tinkercad : </w:t>
+      </w:r>
+      <w:hyperlink r:id="rId5" w:history="1">
+        <w:r>
+          <w:rPr>
+            <w:rStyle w:val="Hipervnculo"/>
+            <w:rFonts w:ascii="Arial" w:hAnsi="Arial" w:cs="Arial"/>
+            <w:sz w:val="24"/>
+            <w:szCs w:val="24"/>
+          </w:rPr>
+          <w:t>https://www.tinkercad.com</w:t>
+        </w:r>
+      </w:hyperlink>
+      <w:r>
+        <w:rPr>
+          <w:rFonts w:ascii="Arial" w:hAnsi="Arial" w:cs="Arial"/>
+          <w:sz w:val="24"/>
+          <w:szCs w:val="24"/>
+        </w:rPr>
+        <w:t xml:space="preserve"> se abrirá el diseño de 64 leds antes mencionado.</w:t>
+      </w:r>
+    </w:p>
+    <w:p>
+      <w:pPr>
+        <w:rPr>
+          <w:rFonts w:ascii="Arial" w:hAnsi="Arial" w:cs="Arial"/>
+          <w:sz w:val="24"/>
+          <w:szCs w:val="24"/>
+        </w:rPr>
+      </w:pPr>
+      <w:r>
+        <w:rPr>
+          <w:rFonts w:ascii="Arial" w:hAnsi="Arial" w:cs="Arial"/>
+          <w:sz w:val="24"/>
+          <w:szCs w:val="24"/>
+        </w:rPr>
+        <w:t xml:space="preserve">Para hacer que le proyecto </w:t>
+      </w:r>
+      <w:r>
+        <w:rPr>
+          <w:rFonts w:ascii="Arial" w:hAnsi="Arial" w:cs="Arial"/>
+          <w:sz w:val="24"/>
+          <w:szCs w:val="24"/>
+        </w:rPr>
+        <w:t xml:space="preserve">empiece a funcionar </w:t>
+      </w:r>
+      <w:r>
+        <w:rPr>
+          <w:rFonts w:ascii="Arial" w:hAnsi="Arial" w:cs="Arial"/>
+          <w:sz w:val="24"/>
+          <w:szCs w:val="24"/>
+        </w:rPr>
+        <w:t xml:space="preserve">se debe dar </w:t>
+      </w:r>
+      <w:r>
+        <w:rPr>
+          <w:rFonts w:ascii="Arial" w:hAnsi="Arial" w:cs="Arial"/>
+          <w:sz w:val="24"/>
+          <w:szCs w:val="24"/>
+        </w:rPr>
+        <w:t>clic</w:t>
+      </w:r>
+      <w:r>
+        <w:rPr>
+          <w:rFonts w:ascii="Arial" w:hAnsi="Arial" w:cs="Arial"/>
+          <w:sz w:val="24"/>
+          <w:szCs w:val="24"/>
+        </w:rPr>
+        <w:t xml:space="preserve"> en el siguiente </w:t>
+      </w:r>
+      <w:r>
+        <w:rPr>
+          <w:rFonts w:ascii="Arial" w:hAnsi="Arial" w:cs="Arial"/>
+          <w:sz w:val="24"/>
+          <w:szCs w:val="24"/>
+        </w:rPr>
+        <w:t>botón</w:t>
+      </w:r>
+    </w:p>
+    <w:p>
+      <w:pPr>
+        <w:rPr>
+          <w:rFonts w:ascii="Arial" w:hAnsi="Arial" w:cs="Arial"/>
+          <w:sz w:val="24"/>
+          <w:szCs w:val="24"/>
+        </w:rPr>
+      </w:pPr>
+      <w:r>
+        <w:rPr>
+          <w:noProof/>
+        </w:rPr>
+        <w:drawing>
+          <wp:inline distT="0" distB="0" distL="0" distR="0" wp14:anchorId="673D641B" wp14:editId="011C82DE">
+            <wp:extent cx="3556977" cy="2522220"/>
+            <wp:effectExtent l="0" t="0" r="5715" b="0"/>
+            <wp:docPr id="2" name="Imagen 2"/>
+            <wp:cNvGraphicFramePr>
+              <a:graphicFrameLocks xmlns:a="http://schemas.openxmlformats.org/drawingml/2006/main" noChangeAspect="1"/>
+            </wp:cNvGraphicFramePr>
+            <a:graphic xmlns:a="http://schemas.openxmlformats.org/drawingml/2006/main">
+              <a:graphicData uri="http://schemas.openxmlformats.org/drawingml/2006/picture">
+                <pic:pic xmlns:pic="http://schemas.openxmlformats.org/drawingml/2006/picture">
+                  <pic:nvPicPr>
+                    <pic:cNvPr id="1" name=""/>
+                    <pic:cNvPicPr/>
+                  </pic:nvPicPr>
+                  <pic:blipFill>
+                    <a:blip r:embed="rId6"/>
+                    <a:stretch>
+                      <a:fillRect/>
+                    </a:stretch>
+                  </pic:blipFill>
+                  <pic:spPr>
+                    <a:xfrm>
+                      <a:off x="0" y="0"/>
+                      <a:ext cx="3568644" cy="2530493"/>
+                    </a:xfrm>
+                    <a:prstGeom prst="rect">
+                      <a:avLst/>
+                    </a:prstGeom>
+                  </pic:spPr>
+                </pic:pic>
+              </a:graphicData>
+            </a:graphic>
+          </wp:inline>
+        </w:drawing>
+      </w:r>
+    </w:p>
+    <w:p>
+      <w:pPr>
+        <w:rPr>
+          <w:rFonts w:ascii="Arial" w:hAnsi="Arial" w:cs="Arial"/>
+          <w:sz w:val="24"/>
+          <w:szCs w:val="24"/>
+        </w:rPr>
+      </w:pPr>
+      <w:r>
+        <w:rPr>
+          <w:rFonts w:ascii="Arial" w:hAnsi="Arial" w:cs="Arial"/>
+          <w:sz w:val="24"/>
+          <w:szCs w:val="24"/>
+        </w:rPr>
+        <w:tab/>
+      </w:r>
+      <w:r>
+        <w:rPr>
+          <w:rFonts w:ascii="Arial" w:hAnsi="Arial" w:cs="Arial"/>
+          <w:sz w:val="24"/>
+          <w:szCs w:val="24"/>
+        </w:rPr>
+        <w:tab/>
+      </w:r>
+      <w:r>
+        <w:rPr>
+          <w:rFonts w:ascii="Arial" w:hAnsi="Arial" w:cs="Arial"/>
+          <w:sz w:val="24"/>
+          <w:szCs w:val="24"/>
+        </w:rPr>
+        <w:tab/>
+      </w:r>
+      <w:r>
+        <w:rPr>
+          <w:rFonts w:ascii="Arial" w:hAnsi="Arial" w:cs="Arial"/>
+          <w:sz w:val="24"/>
+          <w:szCs w:val="24"/>
+        </w:rPr>
+        <w:tab/>
+        <w:t>Imagen 1. Iniciar simulación.</w:t>
+      </w:r>
+    </w:p>
+    <w:p>
+      <w:pPr>
+        <w:rPr>
+          <w:rFonts w:ascii="Arial" w:hAnsi="Arial" w:cs="Arial"/>
+          <w:sz w:val="24"/>
+          <w:szCs w:val="24"/>
+        </w:rPr>
+      </w:pPr>
+      <w:r>
+        <w:rPr>
+          <w:rFonts w:ascii="Arial" w:hAnsi="Arial" w:cs="Arial"/>
+          <w:sz w:val="24"/>
+          <w:szCs w:val="24"/>
+        </w:rPr>
+        <w:t xml:space="preserve">Luego de iniciar la simulación se da clic en el botón “Código” </w:t>
+      </w:r>
+    </w:p>
+    <w:p>
+      <w:pPr>
+        <w:rPr>
+          <w:rFonts w:ascii="Arial" w:hAnsi="Arial" w:cs="Arial"/>
+          <w:sz w:val="24"/>
+          <w:szCs w:val="24"/>
+        </w:rPr>
+      </w:pPr>
+      <w:r>
+        <w:rPr>
+          <w:noProof/>
+        </w:rPr>
+        <w:drawing>
+          <wp:inline distT="0" distB="0" distL="0" distR="0" wp14:anchorId="05680C5B" wp14:editId="11BE9284">
+            <wp:extent cx="3573780" cy="3237402"/>
+            <wp:effectExtent l="0" t="0" r="7620" b="1270"/>
+            <wp:docPr id="3" name="Imagen 3"/>
+            <wp:cNvGraphicFramePr>
+              <a:graphicFrameLocks xmlns:a="http://schemas.openxmlformats.org/drawingml/2006/main" noChangeAspect="1"/>
+            </wp:cNvGraphicFramePr>
+            <a:graphic xmlns:a="http://schemas.openxmlformats.org/drawingml/2006/main">
+              <a:graphicData uri="http://schemas.openxmlformats.org/drawingml/2006/picture">
+                <pic:pic xmlns:pic="http://schemas.openxmlformats.org/drawingml/2006/picture">
+                  <pic:nvPicPr>
+                    <pic:cNvPr id="1" name=""/>
+                    <pic:cNvPicPr/>
+                  </pic:nvPicPr>
+                  <pic:blipFill>
+                    <a:blip r:embed="rId7"/>
+                    <a:stretch>
+                      <a:fillRect/>
+                    </a:stretch>
+                  </pic:blipFill>
+                  <pic:spPr>
+                    <a:xfrm>
+                      <a:off x="0" y="0"/>
+                      <a:ext cx="3587451" cy="3249787"/>
+                    </a:xfrm>
+                    <a:prstGeom prst="rect">
+                      <a:avLst/>
+                    </a:prstGeom>
+                  </pic:spPr>
+                </pic:pic>
+              </a:graphicData>
+            </a:graphic>
+          </wp:inline>
+        </w:drawing>
+      </w:r>
+    </w:p>
+    <w:p>
+      <w:pPr>
+        <w:rPr>
+          <w:rFonts w:ascii="Arial" w:hAnsi="Arial" w:cs="Arial"/>
+          <w:sz w:val="24"/>
+          <w:szCs w:val="24"/>
+        </w:rPr>
+      </w:pPr>
+      <w:r>
+        <w:rPr>
+          <w:rFonts w:ascii="Arial" w:hAnsi="Arial" w:cs="Arial"/>
+          <w:sz w:val="24"/>
+          <w:szCs w:val="24"/>
+        </w:rPr>
+        <w:tab/>
+      </w:r>
+      <w:r>
+        <w:rPr>
+          <w:rFonts w:ascii="Arial" w:hAnsi="Arial" w:cs="Arial"/>
+          <w:sz w:val="24"/>
+          <w:szCs w:val="24"/>
+        </w:rPr>
+        <w:tab/>
+      </w:r>
+      <w:r>
+        <w:rPr>
+          <w:rFonts w:ascii="Arial" w:hAnsi="Arial" w:cs="Arial"/>
+          <w:sz w:val="24"/>
+          <w:szCs w:val="24"/>
+        </w:rPr>
+        <w:tab/>
+      </w:r>
+      <w:r>
+        <w:rPr>
+          <w:rFonts w:ascii="Arial" w:hAnsi="Arial" w:cs="Arial"/>
+          <w:sz w:val="24"/>
+          <w:szCs w:val="24"/>
+        </w:rPr>
+        <w:tab/>
+      </w:r>
+      <w:r>
+        <w:rPr>
+          <w:rFonts w:ascii="Arial" w:hAnsi="Arial" w:cs="Arial"/>
+          <w:sz w:val="24"/>
+          <w:szCs w:val="24"/>
+        </w:rPr>
+        <w:tab/>
+        <w:t>Imagen 2. Código</w:t>
+      </w:r>
+    </w:p>
+    <w:p>
+      <w:pPr>
+        <w:rPr>
+          <w:rFonts w:ascii="Arial" w:hAnsi="Arial" w:cs="Arial"/>
+          <w:sz w:val="24"/>
+          <w:szCs w:val="24"/>
+        </w:rPr>
+      </w:pPr>
+    </w:p>
+    <w:p>
+      <w:pPr>
+        <w:rPr>
+          <w:rFonts w:ascii="Arial" w:hAnsi="Arial" w:cs="Arial"/>
+          <w:sz w:val="24"/>
+          <w:szCs w:val="24"/>
+        </w:rPr>
+      </w:pPr>
+      <w:r>
+        <w:rPr>
+          <w:rFonts w:ascii="Arial" w:hAnsi="Arial" w:cs="Arial"/>
+          <w:sz w:val="24"/>
+          <w:szCs w:val="24"/>
+        </w:rPr>
+        <w:lastRenderedPageBreak/>
+        <w:t xml:space="preserve"> posteriormente se dará clic en monitor en serie</w:t>
+      </w:r>
+    </w:p>
+    <w:p>
+      <w:pPr>
+        <w:rPr>
+          <w:rFonts w:ascii="Arial" w:hAnsi="Arial" w:cs="Arial"/>
+          <w:sz w:val="24"/>
+          <w:szCs w:val="24"/>
+        </w:rPr>
+      </w:pPr>
+    </w:p>
+    <w:p>
+      <w:pPr>
+        <w:rPr>
+          <w:rFonts w:ascii="Arial" w:hAnsi="Arial" w:cs="Arial"/>
+          <w:sz w:val="24"/>
+          <w:szCs w:val="24"/>
+        </w:rPr>
+      </w:pPr>
+      <w:r>
+        <w:rPr>
+          <w:noProof/>
+        </w:rPr>
+        <w:drawing>
+          <wp:inline distT="0" distB="0" distL="0" distR="0" wp14:anchorId="6769070A" wp14:editId="24E306DB">
+            <wp:extent cx="3726566" cy="3304540"/>
+            <wp:effectExtent l="0" t="0" r="7620" b="0"/>
+            <wp:docPr id="4" name="Imagen 4"/>
+            <wp:cNvGraphicFramePr>
+              <a:graphicFrameLocks xmlns:a="http://schemas.openxmlformats.org/drawingml/2006/main" noChangeAspect="1"/>
+            </wp:cNvGraphicFramePr>
+            <a:graphic xmlns:a="http://schemas.openxmlformats.org/drawingml/2006/main">
+              <a:graphicData uri="http://schemas.openxmlformats.org/drawingml/2006/picture">
+                <pic:pic xmlns:pic="http://schemas.openxmlformats.org/drawingml/2006/picture">
+                  <pic:nvPicPr>
+                    <pic:cNvPr id="1" name=""/>
+                    <pic:cNvPicPr/>
+                  </pic:nvPicPr>
+                  <pic:blipFill>
+                    <a:blip r:embed="rId8"/>
+                    <a:stretch>
+                      <a:fillRect/>
+                    </a:stretch>
+                  </pic:blipFill>
+                  <pic:spPr>
+                    <a:xfrm>
+                      <a:off x="0" y="0"/>
+                      <a:ext cx="3740397" cy="3316805"/>
+                    </a:xfrm>
+                    <a:prstGeom prst="rect">
+                      <a:avLst/>
+                    </a:prstGeom>
+                  </pic:spPr>
+                </pic:pic>
+              </a:graphicData>
+            </a:graphic>
+          </wp:inline>
+        </w:drawing>
+      </w:r>
+    </w:p>
+    <w:p>
+      <w:pPr>
+        <w:rPr>
+          <w:rFonts w:ascii="Arial" w:hAnsi="Arial" w:cs="Arial"/>
+          <w:sz w:val="24"/>
+          <w:szCs w:val="24"/>
+        </w:rPr>
+      </w:pPr>
+      <w:r>
+        <w:rPr>
+          <w:rFonts w:ascii="Arial" w:hAnsi="Arial" w:cs="Arial"/>
+          <w:sz w:val="24"/>
+          <w:szCs w:val="24"/>
+        </w:rPr>
+        <w:t>Una vez hecho los pasos antes mencionados, se muestra un cuadro de MENU (imagen 3)</w:t>
+      </w:r>
+    </w:p>
+    <w:p>
+      <w:pPr>
+        <w:rPr>
+          <w:rFonts w:ascii="Arial" w:hAnsi="Arial" w:cs="Arial"/>
+          <w:sz w:val="24"/>
+          <w:szCs w:val="24"/>
+        </w:rPr>
+      </w:pPr>
+      <w:r>
+        <w:rPr>
+          <w:noProof/>
+        </w:rPr>
+        <w:drawing>
+          <wp:inline distT="0" distB="0" distL="0" distR="0" wp14:anchorId="4720D07B" wp14:editId="50EAD4A0">
+            <wp:extent cx="4752975" cy="1066800"/>
+            <wp:effectExtent l="0" t="0" r="9525" b="0"/>
+            <wp:docPr id="1" name="Imagen 1"/>
+            <wp:cNvGraphicFramePr>
+              <a:graphicFrameLocks xmlns:a="http://schemas.openxmlformats.org/drawingml/2006/main" noChangeAspect="1"/>
+            </wp:cNvGraphicFramePr>
+            <a:graphic xmlns:a="http://schemas.openxmlformats.org/drawingml/2006/main">
+              <a:graphicData uri="http://schemas.openxmlformats.org/drawingml/2006/picture">
+                <pic:pic xmlns:pic="http://schemas.openxmlformats.org/drawingml/2006/picture">
+                  <pic:nvPicPr>
+                    <pic:cNvPr id="1" name=""/>
+                    <pic:cNvPicPr/>
+                  </pic:nvPicPr>
+                  <pic:blipFill>
+                    <a:blip r:embed="rId9"/>
+                    <a:stretch>
+                      <a:fillRect/>
+                    </a:stretch>
+                  </pic:blipFill>
+                  <pic:spPr>
+                    <a:xfrm>
+                      <a:off x="0" y="0"/>
+                      <a:ext cx="4752975" cy="1066800"/>
+                    </a:xfrm>
+                    <a:prstGeom prst="rect">
+                      <a:avLst/>
+                    </a:prstGeom>
+                  </pic:spPr>
+                </pic:pic>
+              </a:graphicData>
+            </a:graphic>
+          </wp:inline>
+        </w:drawing>
+      </w:r>
+    </w:p>
+    <w:p>
+      <w:pPr>
+        <w:rPr>
+          <w:rFonts w:ascii="Arial" w:hAnsi="Arial" w:cs="Arial"/>
+          <w:sz w:val="24"/>
+          <w:szCs w:val="24"/>
+        </w:rPr>
+      </w:pPr>
+      <w:r>
+        <w:rPr>
+          <w:rFonts w:ascii="Arial" w:hAnsi="Arial" w:cs="Arial"/>
+          <w:sz w:val="24"/>
+          <w:szCs w:val="24"/>
+        </w:rPr>
+        <w:tab/>
+      </w:r>
+      <w:r>
+        <w:rPr>
+          <w:rFonts w:ascii="Arial" w:hAnsi="Arial" w:cs="Arial"/>
+          <w:sz w:val="24"/>
+          <w:szCs w:val="24"/>
+        </w:rPr>
+        <w:tab/>
+      </w:r>
+      <w:r>
+        <w:rPr>
+          <w:rFonts w:ascii="Arial" w:hAnsi="Arial" w:cs="Arial"/>
+          <w:sz w:val="24"/>
+          <w:szCs w:val="24"/>
+        </w:rPr>
+        <w:tab/>
+      </w:r>
+      <w:r>
+        <w:rPr>
+          <w:rFonts w:ascii="Arial" w:hAnsi="Arial" w:cs="Arial"/>
+          <w:sz w:val="24"/>
+          <w:szCs w:val="24"/>
+        </w:rPr>
+        <w:tab/>
+      </w:r>
+      <w:r>
+        <w:rPr>
+          <w:rFonts w:ascii="Arial" w:hAnsi="Arial" w:cs="Arial"/>
+          <w:sz w:val="24"/>
+          <w:szCs w:val="24"/>
+        </w:rPr>
+        <w:tab/>
+        <w:t>Imagen 3. Menu de usuario</w:t>
+      </w:r>
+    </w:p>
+    <w:p>
+      <w:pPr>
+        <w:rPr>
+          <w:rFonts w:ascii="Arial" w:hAnsi="Arial" w:cs="Arial"/>
+          <w:sz w:val="24"/>
+          <w:szCs w:val="24"/>
+        </w:rPr>
+      </w:pPr>
+    </w:p>
+    <w:p>
+      <w:pPr>
+        <w:rPr>
+          <w:rFonts w:ascii="Arial" w:hAnsi="Arial" w:cs="Arial"/>
+          <w:sz w:val="24"/>
+          <w:szCs w:val="24"/>
+        </w:rPr>
+      </w:pPr>
+      <w:r>
+        <w:rPr>
+          <w:rFonts w:ascii="Arial" w:hAnsi="Arial" w:cs="Arial"/>
+          <w:sz w:val="24"/>
+          <w:szCs w:val="24"/>
+        </w:rPr>
+        <w:t xml:space="preserve">El usuario tiene la posibilidad de escoger 3 opciones </w:t>
+      </w:r>
+      <w:r>
+        <w:rPr>
+          <w:rFonts w:ascii="Arial" w:hAnsi="Arial" w:cs="Arial"/>
+          <w:sz w:val="24"/>
+          <w:szCs w:val="24"/>
+        </w:rPr>
+        <w:t>:</w:t>
       </w:r>
     </w:p>
     <w:p>
@@ -169,220 +679,132 @@
           <w:sz w:val="24"/>
           <w:szCs w:val="24"/>
         </w:rPr>
-        <w:t>Al inicia</w:t>
-      </w:r>
-      <w:r>
-        <w:rPr>
-          <w:rFonts w:ascii="Arial" w:hAnsi="Arial" w:cs="Arial"/>
-          <w:sz w:val="24"/>
-          <w:szCs w:val="24"/>
-        </w:rPr>
-        <w:t xml:space="preserve">r </w:t>
-      </w:r>
-      <w:r>
-        <w:rPr>
-          <w:rFonts w:ascii="Arial" w:hAnsi="Arial" w:cs="Arial"/>
-          <w:sz w:val="24"/>
-          <w:szCs w:val="24"/>
-        </w:rPr>
-        <w:t>el software, al usuario se le desplegara el siguiente menú:</w:t>
-      </w:r>
-    </w:p>
-    <w:p>
-      <w:pPr>
-        <w:rPr>
-          <w:rFonts w:ascii="Arial" w:hAnsi="Arial" w:cs="Arial"/>
-          <w:sz w:val="24"/>
-          <w:szCs w:val="24"/>
-        </w:rPr>
-      </w:pPr>
-      <w:r>
-        <w:rPr>
-          <w:rFonts w:ascii="Arial" w:hAnsi="Arial" w:cs="Arial"/>
-          <w:sz w:val="24"/>
-          <w:szCs w:val="24"/>
-        </w:rPr>
-        <w:t>MENU:</w:t>
-      </w:r>
-    </w:p>
-    <w:p>
-      <w:pPr>
-        <w:pStyle w:val="Prrafodelista"/>
-        <w:numPr>
-          <w:ilvl w:val="0"/>
-          <w:numId w:val="2"/>
-        </w:numPr>
-        <w:rPr>
-          <w:rFonts w:ascii="Arial" w:hAnsi="Arial" w:cs="Arial"/>
-          <w:sz w:val="24"/>
-          <w:szCs w:val="24"/>
-        </w:rPr>
-      </w:pPr>
-      <w:r>
-        <w:rPr>
-          <w:rFonts w:ascii="Arial" w:hAnsi="Arial" w:cs="Arial"/>
-          <w:sz w:val="24"/>
-          <w:szCs w:val="24"/>
-        </w:rPr>
-        <w:t>V</w:t>
-      </w:r>
-      <w:r>
-        <w:rPr>
-          <w:rFonts w:ascii="Arial" w:hAnsi="Arial" w:cs="Arial"/>
-          <w:sz w:val="24"/>
-          <w:szCs w:val="24"/>
-        </w:rPr>
-        <w:t>erificar el funcionamiento de todos los leds.</w:t>
-      </w:r>
-    </w:p>
-    <w:p>
-      <w:pPr>
-        <w:pStyle w:val="Prrafodelista"/>
-        <w:numPr>
-          <w:ilvl w:val="0"/>
-          <w:numId w:val="2"/>
-        </w:numPr>
-        <w:rPr>
-          <w:rFonts w:ascii="Arial" w:hAnsi="Arial" w:cs="Arial"/>
-          <w:sz w:val="24"/>
-          <w:szCs w:val="24"/>
-        </w:rPr>
-      </w:pPr>
-      <w:r>
-        <w:rPr>
-          <w:rFonts w:ascii="Arial" w:hAnsi="Arial" w:cs="Arial"/>
-          <w:sz w:val="24"/>
-          <w:szCs w:val="24"/>
-        </w:rPr>
-        <w:t xml:space="preserve">Mostar un solo </w:t>
-      </w:r>
-      <w:r>
-        <w:rPr>
-          <w:rFonts w:ascii="Arial" w:hAnsi="Arial" w:cs="Arial"/>
-          <w:sz w:val="24"/>
-          <w:szCs w:val="24"/>
-        </w:rPr>
-        <w:t>patrón</w:t>
-      </w:r>
-      <w:r>
-        <w:rPr>
-          <w:rFonts w:ascii="Arial" w:hAnsi="Arial" w:cs="Arial"/>
-          <w:sz w:val="24"/>
-          <w:szCs w:val="24"/>
-        </w:rPr>
-        <w:t xml:space="preserve"> de leds</w:t>
-      </w:r>
-      <w:r>
-        <w:rPr>
-          <w:rFonts w:ascii="Arial" w:hAnsi="Arial" w:cs="Arial"/>
-          <w:sz w:val="24"/>
-          <w:szCs w:val="24"/>
-        </w:rPr>
-        <w:t>.</w:t>
-      </w:r>
-    </w:p>
-    <w:p>
-      <w:pPr>
-        <w:pStyle w:val="Prrafodelista"/>
-        <w:numPr>
-          <w:ilvl w:val="0"/>
-          <w:numId w:val="2"/>
-        </w:numPr>
-        <w:rPr>
-          <w:rFonts w:ascii="Arial" w:hAnsi="Arial" w:cs="Arial"/>
-          <w:sz w:val="24"/>
-          <w:szCs w:val="24"/>
-        </w:rPr>
-      </w:pPr>
-      <w:r>
-        <w:rPr>
-          <w:rFonts w:ascii="Arial" w:hAnsi="Arial" w:cs="Arial"/>
-          <w:sz w:val="24"/>
-          <w:szCs w:val="24"/>
-        </w:rPr>
-        <w:t xml:space="preserve">Mostar una </w:t>
-      </w:r>
-      <w:r>
-        <w:rPr>
-          <w:rFonts w:ascii="Arial" w:hAnsi="Arial" w:cs="Arial"/>
-          <w:sz w:val="24"/>
-          <w:szCs w:val="24"/>
-        </w:rPr>
-        <w:t>secuencia</w:t>
-      </w:r>
-      <w:r>
-        <w:rPr>
-          <w:rFonts w:ascii="Arial" w:hAnsi="Arial" w:cs="Arial"/>
-          <w:sz w:val="24"/>
-          <w:szCs w:val="24"/>
-        </w:rPr>
-        <w:t xml:space="preserve"> de patrones de leds.</w:t>
-      </w:r>
-    </w:p>
-    <w:p>
-      <w:pPr>
-        <w:rPr>
-          <w:rFonts w:ascii="Arial" w:hAnsi="Arial" w:cs="Arial"/>
-          <w:sz w:val="24"/>
-          <w:szCs w:val="24"/>
-        </w:rPr>
-      </w:pPr>
-      <w:r>
-        <w:rPr>
-          <w:rFonts w:ascii="Arial" w:hAnsi="Arial" w:cs="Arial"/>
-          <w:sz w:val="24"/>
-          <w:szCs w:val="24"/>
-        </w:rPr>
-        <w:t xml:space="preserve">Seleccione una </w:t>
-      </w:r>
-      <w:r>
-        <w:rPr>
-          <w:rFonts w:ascii="Arial" w:hAnsi="Arial" w:cs="Arial"/>
-          <w:sz w:val="24"/>
-          <w:szCs w:val="24"/>
-        </w:rPr>
-        <w:t>opción</w:t>
-      </w:r>
-      <w:r>
-        <w:rPr>
-          <w:rFonts w:ascii="Arial" w:hAnsi="Arial" w:cs="Arial"/>
-          <w:sz w:val="24"/>
-          <w:szCs w:val="24"/>
-        </w:rPr>
-        <w:t>:</w:t>
-      </w:r>
-    </w:p>
-    <w:p>
-      <w:pPr>
-        <w:rPr>
-          <w:rFonts w:ascii="Arial" w:hAnsi="Arial" w:cs="Arial"/>
-          <w:sz w:val="24"/>
-          <w:szCs w:val="24"/>
-        </w:rPr>
-      </w:pPr>
-      <w:r>
-        <w:rPr>
-          <w:rFonts w:ascii="Arial" w:hAnsi="Arial" w:cs="Arial"/>
-          <w:sz w:val="24"/>
-          <w:szCs w:val="24"/>
-        </w:rPr>
-        <w:t>EL cual no avanzara hasta que el usuario no ingrese</w:t>
-      </w:r>
-      <w:r>
-        <w:rPr>
-          <w:rFonts w:ascii="Arial" w:hAnsi="Arial" w:cs="Arial"/>
-          <w:sz w:val="24"/>
-          <w:szCs w:val="24"/>
-        </w:rPr>
-        <w:t xml:space="preserve"> un numero entero el cual corresponde a cada una de las opciones</w:t>
-      </w:r>
-      <w:r>
-        <w:rPr>
-          <w:rFonts w:ascii="Arial" w:hAnsi="Arial" w:cs="Arial"/>
-          <w:sz w:val="24"/>
-          <w:szCs w:val="24"/>
-        </w:rPr>
-        <w:t>.</w:t>
+        <w:t>Cuando el usuario decida ingresa el numero de 1 a 3, deberá poner el numero en el recuadro rojo y luego dar clic en el botón env. (recuadro azul)</w:t>
+      </w:r>
+    </w:p>
+    <w:p>
+      <w:pPr>
+        <w:rPr>
+          <w:rFonts w:ascii="Arial" w:hAnsi="Arial" w:cs="Arial"/>
+          <w:sz w:val="24"/>
+          <w:szCs w:val="24"/>
+        </w:rPr>
+      </w:pPr>
+    </w:p>
+    <w:p>
+      <w:pPr>
+        <w:rPr>
+          <w:rFonts w:ascii="Arial" w:hAnsi="Arial" w:cs="Arial"/>
+          <w:sz w:val="24"/>
+          <w:szCs w:val="24"/>
+        </w:rPr>
+      </w:pPr>
+      <w:r>
+        <w:rPr>
+          <w:noProof/>
+        </w:rPr>
+        <w:lastRenderedPageBreak/>
+        <w:drawing>
+          <wp:inline distT="0" distB="0" distL="0" distR="0" wp14:anchorId="438ADAA8" wp14:editId="21802B76">
+            <wp:extent cx="5943600" cy="2080895"/>
+            <wp:effectExtent l="0" t="0" r="0" b="0"/>
+            <wp:docPr id="5" name="Imagen 5"/>
+            <wp:cNvGraphicFramePr>
+              <a:graphicFrameLocks xmlns:a="http://schemas.openxmlformats.org/drawingml/2006/main" noChangeAspect="1"/>
+            </wp:cNvGraphicFramePr>
+            <a:graphic xmlns:a="http://schemas.openxmlformats.org/drawingml/2006/main">
+              <a:graphicData uri="http://schemas.openxmlformats.org/drawingml/2006/picture">
+                <pic:pic xmlns:pic="http://schemas.openxmlformats.org/drawingml/2006/picture">
+                  <pic:nvPicPr>
+                    <pic:cNvPr id="1" name=""/>
+                    <pic:cNvPicPr/>
+                  </pic:nvPicPr>
+                  <pic:blipFill>
+                    <a:blip r:embed="rId10"/>
+                    <a:stretch>
+                      <a:fillRect/>
+                    </a:stretch>
+                  </pic:blipFill>
+                  <pic:spPr>
+                    <a:xfrm>
+                      <a:off x="0" y="0"/>
+                      <a:ext cx="5943600" cy="2080895"/>
+                    </a:xfrm>
+                    <a:prstGeom prst="rect">
+                      <a:avLst/>
+                    </a:prstGeom>
+                  </pic:spPr>
+                </pic:pic>
+              </a:graphicData>
+            </a:graphic>
+          </wp:inline>
+        </w:drawing>
+      </w:r>
+    </w:p>
+    <w:p>
+      <w:pPr>
+        <w:rPr>
+          <w:rFonts w:ascii="Arial" w:hAnsi="Arial" w:cs="Arial"/>
+          <w:sz w:val="24"/>
+          <w:szCs w:val="24"/>
+        </w:rPr>
+      </w:pPr>
+      <w:r>
+        <w:rPr>
+          <w:rFonts w:ascii="Arial" w:hAnsi="Arial" w:cs="Arial"/>
+          <w:sz w:val="24"/>
+          <w:szCs w:val="24"/>
+        </w:rPr>
+        <w:tab/>
+      </w:r>
+      <w:r>
+        <w:rPr>
+          <w:rFonts w:ascii="Arial" w:hAnsi="Arial" w:cs="Arial"/>
+          <w:sz w:val="24"/>
+          <w:szCs w:val="24"/>
+        </w:rPr>
+        <w:tab/>
+      </w:r>
+      <w:r>
+        <w:rPr>
+          <w:rFonts w:ascii="Arial" w:hAnsi="Arial" w:cs="Arial"/>
+          <w:sz w:val="24"/>
+          <w:szCs w:val="24"/>
+        </w:rPr>
+        <w:tab/>
+      </w:r>
+      <w:r>
+        <w:rPr>
+          <w:rFonts w:ascii="Arial" w:hAnsi="Arial" w:cs="Arial"/>
+          <w:sz w:val="24"/>
+          <w:szCs w:val="24"/>
+        </w:rPr>
+        <w:tab/>
+      </w:r>
+      <w:r>
+        <w:rPr>
+          <w:rFonts w:ascii="Arial" w:hAnsi="Arial" w:cs="Arial"/>
+          <w:sz w:val="24"/>
+          <w:szCs w:val="24"/>
+        </w:rPr>
+        <w:tab/>
+      </w:r>
+      <w:r>
+        <w:rPr>
+          <w:rFonts w:ascii="Arial" w:hAnsi="Arial" w:cs="Arial"/>
+          <w:sz w:val="24"/>
+          <w:szCs w:val="24"/>
+        </w:rPr>
+        <w:tab/>
+      </w:r>
+      <w:r>
+        <w:rPr>
+          <w:rFonts w:ascii="Arial" w:hAnsi="Arial" w:cs="Arial"/>
+          <w:sz w:val="24"/>
+          <w:szCs w:val="24"/>
+        </w:rPr>
+        <w:tab/>
+        <w:t>Imagen 4. Selección del menú</w:t>
       </w:r>
     </w:p>
     <w:p>
@@ -477,23 +899,7 @@
           <w:sz w:val="24"/>
           <w:szCs w:val="24"/>
         </w:rPr>
-        <w:t xml:space="preserve">Ingrese un </w:t>
-      </w:r>
-      <w:r>
-        <w:rPr>
-          <w:rFonts w:ascii="Arial" w:hAnsi="Arial" w:cs="Arial"/>
-          <w:sz w:val="24"/>
-          <w:szCs w:val="24"/>
-        </w:rPr>
-        <w:t>carácter</w:t>
-      </w:r>
-      <w:r>
-        <w:rPr>
-          <w:rFonts w:ascii="Arial" w:hAnsi="Arial" w:cs="Arial"/>
-          <w:sz w:val="24"/>
-          <w:szCs w:val="24"/>
-        </w:rPr>
-        <w:t>:</w:t>
+        <w:t>Ingrese un carácter:</w:t>
       </w:r>
     </w:p>
     <w:p>
@@ -591,15 +997,7 @@
           <w:sz w:val="24"/>
           <w:szCs w:val="24"/>
         </w:rPr>
-        <w:t>Opción</w:t>
-      </w:r>
-      <w:r>
-        <w:rPr>
-          <w:rFonts w:ascii="Arial" w:hAnsi="Arial" w:cs="Arial"/>
-          <w:sz w:val="24"/>
-          <w:szCs w:val="24"/>
-        </w:rPr>
-        <w:t xml:space="preserve"> fuera de rango.</w:t>
+        <w:t>Opción fuera de rango.</w:t>
       </w:r>
     </w:p>
     <w:p>
@@ -645,6 +1043,150 @@
         </w:rPr>
         <w:t>Terminado el tiempo de ejecución de cada funcionalidad, se volverá a mostrar el menú inicial</w:t>
       </w:r>
+      <w:r>
+        <w:rPr>
+          <w:rFonts w:ascii="Arial" w:hAnsi="Arial" w:cs="Arial"/>
+          <w:sz w:val="24"/>
+          <w:szCs w:val="24"/>
+        </w:rPr>
+        <w:t xml:space="preserve"> (Imagen 3) y de nuevo pedirá al usuario un numero del menú, que desee ejecutar.</w:t>
+      </w:r>
+    </w:p>
+    <w:p>
+      <w:pPr>
+        <w:rPr>
+          <w:rFonts w:ascii="Arial" w:hAnsi="Arial" w:cs="Arial"/>
+          <w:sz w:val="24"/>
+          <w:szCs w:val="24"/>
+        </w:rPr>
+      </w:pPr>
+      <w:r>
+        <w:rPr>
+          <w:rFonts w:ascii="Arial" w:hAnsi="Arial" w:cs="Arial"/>
+          <w:sz w:val="24"/>
+          <w:szCs w:val="24"/>
+        </w:rPr>
+        <w:t>Una vez terminado la ejecución del programa, se finaliza de la siguiente forma:</w:t>
+      </w:r>
+    </w:p>
+    <w:p>
+      <w:pPr>
+        <w:rPr>
+          <w:rFonts w:ascii="Arial" w:hAnsi="Arial" w:cs="Arial"/>
+          <w:sz w:val="24"/>
+          <w:szCs w:val="24"/>
+        </w:rPr>
+      </w:pPr>
+      <w:r>
+        <w:rPr>
+          <w:rFonts w:ascii="Arial" w:hAnsi="Arial" w:cs="Arial"/>
+          <w:sz w:val="24"/>
+          <w:szCs w:val="24"/>
+        </w:rPr>
+        <w:t>Se da clic en el botón “Detener ejecución” como se muestra en la imagen 5.</w:t>
+      </w:r>
+    </w:p>
+    <w:p>
+      <w:pPr>
+        <w:rPr>
+          <w:rFonts w:ascii="Arial" w:hAnsi="Arial" w:cs="Arial"/>
+          <w:sz w:val="24"/>
+          <w:szCs w:val="24"/>
+        </w:rPr>
+      </w:pPr>
+      <w:r>
+        <w:rPr>
+          <w:noProof/>
+        </w:rPr>
+        <w:lastRenderedPageBreak/>
+        <w:drawing>
+          <wp:inline distT="0" distB="0" distL="0" distR="0" wp14:anchorId="414E481F" wp14:editId="6BBFA281">
+            <wp:extent cx="4361383" cy="2961640"/>
+            <wp:effectExtent l="0" t="0" r="1270" b="0"/>
+            <wp:docPr id="6" name="Imagen 6"/>
+            <wp:cNvGraphicFramePr>
+              <a:graphicFrameLocks xmlns:a="http://schemas.openxmlformats.org/drawingml/2006/main" noChangeAspect="1"/>
+            </wp:cNvGraphicFramePr>
+            <a:graphic xmlns:a="http://schemas.openxmlformats.org/drawingml/2006/main">
+              <a:graphicData uri="http://schemas.openxmlformats.org/drawingml/2006/picture">
+                <pic:pic xmlns:pic="http://schemas.openxmlformats.org/drawingml/2006/picture">
+                  <pic:nvPicPr>
+                    <pic:cNvPr id="1" name=""/>
+                    <pic:cNvPicPr/>
+                  </pic:nvPicPr>
+                  <pic:blipFill>
+                    <a:blip r:embed="rId11"/>
+                    <a:stretch>
+                      <a:fillRect/>
+                    </a:stretch>
+                  </pic:blipFill>
+                  <pic:spPr>
+                    <a:xfrm>
+                      <a:off x="0" y="0"/>
+                      <a:ext cx="4371666" cy="2968623"/>
+                    </a:xfrm>
+                    <a:prstGeom prst="rect">
+                      <a:avLst/>
+                    </a:prstGeom>
+                  </pic:spPr>
+                </pic:pic>
+              </a:graphicData>
+            </a:graphic>
+          </wp:inline>
+        </w:drawing>
+      </w:r>
+    </w:p>
+    <w:p>
+      <w:pPr>
+        <w:rPr>
+          <w:rFonts w:ascii="Arial" w:hAnsi="Arial" w:cs="Arial"/>
+          <w:sz w:val="24"/>
+          <w:szCs w:val="24"/>
+        </w:rPr>
+      </w:pPr>
+      <w:r>
+        <w:rPr>
+          <w:rFonts w:ascii="Arial" w:hAnsi="Arial" w:cs="Arial"/>
+          <w:sz w:val="24"/>
+          <w:szCs w:val="24"/>
+        </w:rPr>
+        <w:tab/>
+      </w:r>
+      <w:r>
+        <w:rPr>
+          <w:rFonts w:ascii="Arial" w:hAnsi="Arial" w:cs="Arial"/>
+          <w:sz w:val="24"/>
+          <w:szCs w:val="24"/>
+        </w:rPr>
+        <w:tab/>
+      </w:r>
+      <w:r>
+        <w:rPr>
+          <w:rFonts w:ascii="Arial" w:hAnsi="Arial" w:cs="Arial"/>
+          <w:sz w:val="24"/>
+          <w:szCs w:val="24"/>
+        </w:rPr>
+        <w:tab/>
+      </w:r>
+      <w:r>
+        <w:rPr>
+          <w:rFonts w:ascii="Arial" w:hAnsi="Arial" w:cs="Arial"/>
+          <w:sz w:val="24"/>
+          <w:szCs w:val="24"/>
+        </w:rPr>
+        <w:tab/>
+      </w:r>
+      <w:r>
+        <w:rPr>
+          <w:rFonts w:ascii="Arial" w:hAnsi="Arial" w:cs="Arial"/>
+          <w:sz w:val="24"/>
+          <w:szCs w:val="24"/>
+        </w:rPr>
+        <w:tab/>
+        <w:t>Imagen 5. Detener simulación.</w:t>
+      </w:r>
+      <w:bookmarkStart w:id="0" w:name="_GoBack"/>
+      <w:bookmarkEnd w:id="0"/>
     </w:p>
     <w:sectPr>
       <w:pgSz w:w="12240" w:h="15840"/>
@@ -657,7 +1199,7 @@
 </file>
 
 <file path=word/numbering.xml><?xml version="1.0" encoding="utf-8"?>
-<w:numbering xmlns:wpc="http://schemas.microsoft.com/office/word/2010/wordprocessingCanvas" xmlns:cx="http://schemas.microsoft.com/office/drawing/2014/chartex" xmlns:cx1="http://schemas.microsoft.com/office/drawing/2015/9/8/chartex" xmlns:cx2="http://schemas.microsoft.com/office/drawing/2015/10/21/chartex" xmlns:cx3="http://schemas.microsoft.com/office/drawing/2016/5/9/chartex" xmlns:cx4="http://schemas.microsoft.com/office/drawing/2016/5/10/chartex" xmlns:cx5="http://schemas.microsoft.com/office/drawing/2016/5/11/chartex" xmlns:cx6="http://schemas.microsoft.com/office/drawing/2016/5/12/chartex" xmlns:cx7="http://schemas.microsoft.com/office/drawing/2016/5/13/chartex" xmlns:cx8="http://schemas.microsoft.com/office/drawing/2016/5/14/chartex" xmlns:mc="http://schemas.openxmlformats.org/markup-compatibility/2006" xmlns:aink="http://schemas.microsoft.com/office/drawing/2016/ink" xmlns:am3d="http://schemas.microsoft.com/office/drawing/2017/model3d" xmlns:o="urn:schemas-microsoft-com:office:office" xmlns:r="http://schemas.openxmlformats.org/officeDocument/2006/relationships" xmlns:m="http://schemas.openxmlformats.org/officeDocument/2006/math" xmlns:v="urn:schemas-microsoft-com:vml" xmlns:wp14="http://schemas.microsoft.com/office/word/2010/wordprocessingDrawing" xmlns:wp="http://schemas.openxmlformats.org/drawingml/2006/wordprocessingDrawing" xmlns:w10="urn:schemas-microsoft-com:office:word" xmlns:w="http://schemas.openxmlformats.org/wordprocessingml/2006/main" xmlns:w14="http://schemas.microsoft.com/office/word/2010/wordml" xmlns:w15="http://schemas.microsoft.com/office/word/2012/wordml" xmlns:w16cex="http://schemas.microsoft.com/office/word/2018/wordml/cex" xmlns:w16cid="http://schemas.microsoft.com/office/word/2016/wordml/cid" xmlns:w16="http://schemas.microsoft.com/office/word/2018/wordml" xmlns:w16sdtdh="http://schemas.microsoft.com/office/word/2020/wordml/sdtdatahash" xmlns:w16se="http://schemas.microsoft.com/office/word/2015/wordml/symex" xmlns:wpg="http://schemas.microsoft.com/office/word/2010/wordprocessingGroup" xmlns:wpi="http://schemas.microsoft.com/office/word/2010/wordprocessingInk" xmlns:wne="http://schemas.microsoft.com/office/word/2006/wordml" xmlns:wps="http://schemas.microsoft.com/office/word/2010/wordprocessingShape" mc:Ignorable="w14 w15 w16se w16cid w16 w16cex w16sdtdh wp14">
+<w:numbering xmlns:wpc="http://schemas.microsoft.com/office/word/2010/wordprocessingCanvas" xmlns:cx="http://schemas.microsoft.com/office/drawing/2014/chartex" xmlns:cx1="http://schemas.microsoft.com/office/drawing/2015/9/8/chartex" xmlns:cx2="http://schemas.microsoft.com/office/drawing/2015/10/21/chartex" xmlns:cx3="http://schemas.microsoft.com/office/drawing/2016/5/9/chartex" xmlns:cx4="http://schemas.microsoft.com/office/drawing/2016/5/10/chartex" xmlns:cx5="http://schemas.microsoft.com/office/drawing/2016/5/11/chartex" xmlns:cx6="http://schemas.microsoft.com/office/drawing/2016/5/12/chartex" xmlns:cx7="http://schemas.microsoft.com/office/drawing/2016/5/13/chartex" xmlns:cx8="http://schemas.microsoft.com/office/drawing/2016/5/14/chartex" xmlns:mc="http://schemas.openxmlformats.org/markup-compatibility/2006" xmlns:aink="http://schemas.microsoft.com/office/drawing/2016/ink" xmlns:am3d="http://schemas.microsoft.com/office/drawing/2017/model3d" xmlns:o="urn:schemas-microsoft-com:office:office" xmlns:r="http://schemas.openxmlformats.org/officeDocument/2006/relationships" xmlns:m="http://schemas.openxmlformats.org/officeDocument/2006/math" xmlns:v="urn:schemas-microsoft-com:vml" xmlns:wp14="http://schemas.microsoft.com/office/word/2010/wordprocessingDrawing" xmlns:wp="http://schemas.openxmlformats.org/drawingml/2006/wordprocessingDrawing" xmlns:w10="urn:schemas-microsoft-com:office:word" xmlns:w="http://schemas.openxmlformats.org/wordprocessingml/2006/main" xmlns:w14="http://schemas.microsoft.com/office/word/2010/wordml" xmlns:w15="http://schemas.microsoft.com/office/word/2012/wordml" xmlns:w16cid="http://schemas.microsoft.com/office/word/2016/wordml/cid" xmlns:w16se="http://schemas.microsoft.com/office/word/2015/wordml/symex" xmlns:wpg="http://schemas.microsoft.com/office/word/2010/wordprocessingGroup" xmlns:wpi="http://schemas.microsoft.com/office/word/2010/wordprocessingInk" xmlns:wne="http://schemas.microsoft.com/office/word/2006/wordml" xmlns:wps="http://schemas.microsoft.com/office/word/2010/wordprocessingShape" mc:Ignorable="w14 w15 w16se w16cid wp14">
   <w:abstractNum w:abstractNumId="0" w15:restartNumberingAfterBreak="0">
     <w:nsid w:val="1B6367A2"/>
     <w:multiLevelType w:val="hybridMultilevel"/>
@@ -956,7 +1498,7 @@
 </file>
 
 <file path=word/styles.xml><?xml version="1.0" encoding="utf-8"?>
-<w:styles xmlns:mc="http://schemas.openxmlformats.org/markup-compatibility/2006" xmlns:r="http://schemas.openxmlformats.org/officeDocument/2006/relationships" xmlns:w="http://schemas.openxmlformats.org/wordprocessingml/2006/main" xmlns:w14="http://schemas.microsoft.com/office/word/2010/wordml" xmlns:w15="http://schemas.microsoft.com/office/word/2012/wordml" xmlns:w16cex="http://schemas.microsoft.com/office/word/2018/wordml/cex" xmlns:w16cid="http://schemas.microsoft.com/office/word/2016/wordml/cid" xmlns:w16="http://schemas.microsoft.com/office/word/2018/wordml" xmlns:w16sdtdh="http://schemas.microsoft.com/office/word/2020/wordml/sdtdatahash" xmlns:w16se="http://schemas.microsoft.com/office/word/2015/wordml/symex" mc:Ignorable="w14 w15 w16se w16cid w16 w16cex w16sdtdh">
+<w:styles xmlns:mc="http://schemas.openxmlformats.org/markup-compatibility/2006" xmlns:r="http://schemas.openxmlformats.org/officeDocument/2006/relationships" xmlns:w="http://schemas.openxmlformats.org/wordprocessingml/2006/main" xmlns:w14="http://schemas.microsoft.com/office/word/2010/wordml" xmlns:w15="http://schemas.microsoft.com/office/word/2012/wordml" xmlns:w16cid="http://schemas.microsoft.com/office/word/2016/wordml/cid" xmlns:w16se="http://schemas.microsoft.com/office/word/2015/wordml/symex" mc:Ignorable="w14 w15 w16se w16cid">
   <w:docDefaults>
     <w:rPrDefault>
       <w:rPr>
@@ -972,7 +1514,7 @@
       </w:pPr>
     </w:pPrDefault>
   </w:docDefaults>
-  <w:latentStyles w:defLockedState="0" w:defUIPriority="99" w:defSemiHidden="0" w:defUnhideWhenUsed="0" w:defQFormat="0" w:count="376">
+  <w:latentStyles w:defLockedState="0" w:defUIPriority="99" w:defSemiHidden="0" w:defUnhideWhenUsed="0" w:defQFormat="0" w:count="377">
     <w:lsdException w:name="Normal" w:uiPriority="0" w:qFormat="1"/>
     <w:lsdException w:name="heading 1" w:uiPriority="9" w:qFormat="1"/>
     <w:lsdException w:name="heading 2" w:semiHidden="1" w:uiPriority="9" w:unhideWhenUsed="1" w:qFormat="1"/>
@@ -1078,7 +1620,6 @@
     <w:lsdException w:name="HTML Sample" w:semiHidden="1" w:unhideWhenUsed="1"/>
     <w:lsdException w:name="HTML Typewriter" w:semiHidden="1" w:unhideWhenUsed="1"/>
     <w:lsdException w:name="HTML Variable" w:semiHidden="1" w:unhideWhenUsed="1"/>
-    <w:lsdException w:name="Normal Table" w:semiHidden="1" w:unhideWhenUsed="1"/>
     <w:lsdException w:name="annotation subject" w:semiHidden="1" w:unhideWhenUsed="1"/>
     <w:lsdException w:name="No List" w:semiHidden="1" w:unhideWhenUsed="1"/>
     <w:lsdException w:name="Outline List 1" w:semiHidden="1" w:unhideWhenUsed="1"/>
@@ -1125,10 +1666,8 @@
     <w:lsdException w:name="Table Subtle 2" w:semiHidden="1" w:unhideWhenUsed="1"/>
     <w:lsdException w:name="Table Web 1" w:semiHidden="1" w:unhideWhenUsed="1"/>
     <w:lsdException w:name="Table Web 2" w:semiHidden="1" w:unhideWhenUsed="1"/>
-    <w:lsdException w:name="Table Web 3" w:semiHidden="1" w:unhideWhenUsed="1"/>
     <w:lsdException w:name="Balloon Text" w:semiHidden="1" w:unhideWhenUsed="1"/>
     <w:lsdException w:name="Table Grid" w:uiPriority="39"/>
-    <w:lsdException w:name="Table Theme" w:semiHidden="1" w:unhideWhenUsed="1"/>
     <w:lsdException w:name="Placeholder Text" w:semiHidden="1"/>
     <w:lsdException w:name="No Spacing" w:uiPriority="1" w:qFormat="1"/>
     <w:lsdException w:name="Light Shading" w:uiPriority="60"/>
@@ -1349,6 +1888,7 @@
     <w:lsdException w:name="Hashtag" w:semiHidden="1" w:unhideWhenUsed="1"/>
     <w:lsdException w:name="Unresolved Mention" w:semiHidden="1" w:unhideWhenUsed="1"/>
     <w:lsdException w:name="Smart Link" w:semiHidden="1" w:unhideWhenUsed="1"/>
+    <w:lsdException w:name="Smart Link Error" w:semiHidden="1" w:unhideWhenUsed="1"/>
   </w:latentStyles>
   <w:style w:type="paragraph" w:default="1" w:styleId="Normal">
     <w:name w:val="Normal"/>
@@ -1391,6 +1931,29 @@
       <w:ind w:left="720"/>
       <w:contextualSpacing/>
     </w:pPr>
+  </w:style>
+  <w:style w:type="character" w:styleId="Hipervnculo">
+    <w:name w:val="Hyperlink"/>
+    <w:basedOn w:val="Fuentedeprrafopredeter"/>
+    <w:uiPriority w:val="99"/>
+    <w:unhideWhenUsed/>
+    <w:rsid w:val="008779FC"/>
+    <w:rPr>
+      <w:color w:val="0563C1" w:themeColor="hyperlink"/>
+      <w:u w:val="single"/>
+    </w:rPr>
+  </w:style>
+  <w:style w:type="character" w:styleId="Mencinsinresolver">
+    <w:name w:val="Unresolved Mention"/>
+    <w:basedOn w:val="Fuentedeprrafopredeter"/>
+    <w:uiPriority w:val="99"/>
+    <w:semiHidden/>
+    <w:unhideWhenUsed/>
+    <w:rsid w:val="008779FC"/>
+    <w:rPr>
+      <w:color w:val="605E5C"/>
+      <w:shd w:val="clear" w:color="auto" w:fill="E1DFDD"/>
+    </w:rPr>
   </w:style>
 </w:styles>
 </file>

</xml_diff>

<commit_message>
Modificacion al manual de usuario
</commit_message>
<xml_diff>
--- a/manual.docx
+++ b/manual.docx
@@ -1,6 +1,6 @@
 
 <file path=word/document.xml><?xml version="1.0" encoding="utf-8"?>
-<w:document xmlns:wpc="http://schemas.microsoft.com/office/word/2010/wordprocessingCanvas" xmlns:cx="http://schemas.microsoft.com/office/drawing/2014/chartex" xmlns:cx1="http://schemas.microsoft.com/office/drawing/2015/9/8/chartex" xmlns:cx2="http://schemas.microsoft.com/office/drawing/2015/10/21/chartex" xmlns:cx3="http://schemas.microsoft.com/office/drawing/2016/5/9/chartex" xmlns:cx4="http://schemas.microsoft.com/office/drawing/2016/5/10/chartex" xmlns:cx5="http://schemas.microsoft.com/office/drawing/2016/5/11/chartex" xmlns:cx6="http://schemas.microsoft.com/office/drawing/2016/5/12/chartex" xmlns:cx7="http://schemas.microsoft.com/office/drawing/2016/5/13/chartex" xmlns:cx8="http://schemas.microsoft.com/office/drawing/2016/5/14/chartex" xmlns:mc="http://schemas.openxmlformats.org/markup-compatibility/2006" xmlns:aink="http://schemas.microsoft.com/office/drawing/2016/ink" xmlns:am3d="http://schemas.microsoft.com/office/drawing/2017/model3d" xmlns:o="urn:schemas-microsoft-com:office:office" xmlns:r="http://schemas.openxmlformats.org/officeDocument/2006/relationships" xmlns:m="http://schemas.openxmlformats.org/officeDocument/2006/math" xmlns:v="urn:schemas-microsoft-com:vml" xmlns:wp14="http://schemas.microsoft.com/office/word/2010/wordprocessingDrawing" xmlns:wp="http://schemas.openxmlformats.org/drawingml/2006/wordprocessingDrawing" xmlns:w10="urn:schemas-microsoft-com:office:word" xmlns:w="http://schemas.openxmlformats.org/wordprocessingml/2006/main" xmlns:w14="http://schemas.microsoft.com/office/word/2010/wordml" xmlns:w15="http://schemas.microsoft.com/office/word/2012/wordml" xmlns:w16cid="http://schemas.microsoft.com/office/word/2016/wordml/cid" xmlns:w16se="http://schemas.microsoft.com/office/word/2015/wordml/symex" xmlns:wpg="http://schemas.microsoft.com/office/word/2010/wordprocessingGroup" xmlns:wpi="http://schemas.microsoft.com/office/word/2010/wordprocessingInk" xmlns:wne="http://schemas.microsoft.com/office/word/2006/wordml" xmlns:wps="http://schemas.microsoft.com/office/word/2010/wordprocessingShape" mc:Ignorable="w14 w15 w16se w16cid wp14">
+<w:document xmlns:wpc="http://schemas.microsoft.com/office/word/2010/wordprocessingCanvas" xmlns:cx="http://schemas.microsoft.com/office/drawing/2014/chartex" xmlns:cx1="http://schemas.microsoft.com/office/drawing/2015/9/8/chartex" xmlns:cx2="http://schemas.microsoft.com/office/drawing/2015/10/21/chartex" xmlns:cx3="http://schemas.microsoft.com/office/drawing/2016/5/9/chartex" xmlns:cx4="http://schemas.microsoft.com/office/drawing/2016/5/10/chartex" xmlns:cx5="http://schemas.microsoft.com/office/drawing/2016/5/11/chartex" xmlns:cx6="http://schemas.microsoft.com/office/drawing/2016/5/12/chartex" xmlns:cx7="http://schemas.microsoft.com/office/drawing/2016/5/13/chartex" xmlns:cx8="http://schemas.microsoft.com/office/drawing/2016/5/14/chartex" xmlns:mc="http://schemas.openxmlformats.org/markup-compatibility/2006" xmlns:aink="http://schemas.microsoft.com/office/drawing/2016/ink" xmlns:am3d="http://schemas.microsoft.com/office/drawing/2017/model3d" xmlns:o="urn:schemas-microsoft-com:office:office" xmlns:r="http://schemas.openxmlformats.org/officeDocument/2006/relationships" xmlns:m="http://schemas.openxmlformats.org/officeDocument/2006/math" xmlns:v="urn:schemas-microsoft-com:vml" xmlns:wp14="http://schemas.microsoft.com/office/word/2010/wordprocessingDrawing" xmlns:wp="http://schemas.openxmlformats.org/drawingml/2006/wordprocessingDrawing" xmlns:w10="urn:schemas-microsoft-com:office:word" xmlns:w="http://schemas.openxmlformats.org/wordprocessingml/2006/main" xmlns:w14="http://schemas.microsoft.com/office/word/2010/wordml" xmlns:w15="http://schemas.microsoft.com/office/word/2012/wordml" xmlns:w16cex="http://schemas.microsoft.com/office/word/2018/wordml/cex" xmlns:w16cid="http://schemas.microsoft.com/office/word/2016/wordml/cid" xmlns:w16="http://schemas.microsoft.com/office/word/2018/wordml" xmlns:w16sdtdh="http://schemas.microsoft.com/office/word/2020/wordml/sdtdatahash" xmlns:w16se="http://schemas.microsoft.com/office/word/2015/wordml/symex" xmlns:wpg="http://schemas.microsoft.com/office/word/2010/wordprocessingGroup" xmlns:wpi="http://schemas.microsoft.com/office/word/2010/wordprocessingInk" xmlns:wne="http://schemas.microsoft.com/office/word/2006/wordml" xmlns:wps="http://schemas.microsoft.com/office/word/2010/wordprocessingShape" mc:Ignorable="w14 w15 w16se w16cid w16 w16cex w16sdtdh wp14">
   <w:body>
     <w:p>
       <w:pPr>
@@ -26,27 +26,62 @@
     </w:p>
     <w:p>
       <w:pPr>
-        <w:rPr>
-          <w:rFonts w:ascii="Arial" w:hAnsi="Arial" w:cs="Arial"/>
-          <w:sz w:val="24"/>
-          <w:szCs w:val="24"/>
-        </w:rPr>
-      </w:pPr>
-      <w:r>
-        <w:rPr>
-          <w:rFonts w:ascii="Arial" w:hAnsi="Arial" w:cs="Arial"/>
-          <w:sz w:val="24"/>
-          <w:szCs w:val="24"/>
-        </w:rPr>
-        <w:t xml:space="preserve">Una ves </w:t>
-      </w:r>
-      <w:r>
-        <w:rPr>
-          <w:rFonts w:ascii="Arial" w:hAnsi="Arial" w:cs="Arial"/>
-          <w:sz w:val="24"/>
-          <w:szCs w:val="24"/>
-        </w:rPr>
-        <w:t xml:space="preserve">ingresando al enlace del proyecto en tinkercad : </w:t>
+        <w:jc w:val="both"/>
+        <w:rPr>
+          <w:rFonts w:ascii="Arial" w:hAnsi="Arial" w:cs="Arial"/>
+          <w:sz w:val="24"/>
+          <w:szCs w:val="24"/>
+        </w:rPr>
+      </w:pPr>
+      <w:r>
+        <w:rPr>
+          <w:rFonts w:ascii="Arial" w:hAnsi="Arial" w:cs="Arial"/>
+          <w:sz w:val="24"/>
+          <w:szCs w:val="24"/>
+        </w:rPr>
+        <w:t xml:space="preserve">Una </w:t>
+      </w:r>
+      <w:r>
+        <w:rPr>
+          <w:rFonts w:ascii="Arial" w:hAnsi="Arial" w:cs="Arial"/>
+          <w:sz w:val="24"/>
+          <w:szCs w:val="24"/>
+        </w:rPr>
+        <w:t xml:space="preserve">vez </w:t>
+      </w:r>
+      <w:r>
+        <w:rPr>
+          <w:rFonts w:ascii="Arial" w:hAnsi="Arial" w:cs="Arial"/>
+          <w:sz w:val="24"/>
+          <w:szCs w:val="24"/>
+        </w:rPr>
+        <w:t xml:space="preserve">ingresando al enlace del proyecto en </w:t>
+      </w:r>
+      <w:proofErr w:type="spellStart"/>
+      <w:r>
+        <w:rPr>
+          <w:rFonts w:ascii="Arial" w:hAnsi="Arial" w:cs="Arial"/>
+          <w:sz w:val="24"/>
+          <w:szCs w:val="24"/>
+        </w:rPr>
+        <w:t>T</w:t>
+      </w:r>
+      <w:r>
+        <w:rPr>
+          <w:rFonts w:ascii="Arial" w:hAnsi="Arial" w:cs="Arial"/>
+          <w:sz w:val="24"/>
+          <w:szCs w:val="24"/>
+        </w:rPr>
+        <w:t>inkercad</w:t>
+      </w:r>
+      <w:proofErr w:type="spellEnd"/>
+      <w:r>
+        <w:rPr>
+          <w:rFonts w:ascii="Arial" w:hAnsi="Arial" w:cs="Arial"/>
+          <w:sz w:val="24"/>
+          <w:szCs w:val="24"/>
+        </w:rPr>
+        <w:t xml:space="preserve"> : </w:t>
       </w:r>
       <w:hyperlink r:id="rId5" w:history="1">
         <w:r>
@@ -70,6 +105,7 @@
     </w:p>
     <w:p>
       <w:pPr>
+        <w:jc w:val="both"/>
         <w:rPr>
           <w:rFonts w:ascii="Arial" w:hAnsi="Arial" w:cs="Arial"/>
           <w:sz w:val="24"/>
@@ -127,6 +163,7 @@
     </w:p>
     <w:p>
       <w:pPr>
+        <w:jc w:val="both"/>
         <w:rPr>
           <w:rFonts w:ascii="Arial" w:hAnsi="Arial" w:cs="Arial"/>
           <w:sz w:val="24"/>
@@ -176,6 +213,7 @@
     </w:p>
     <w:p>
       <w:pPr>
+        <w:jc w:val="both"/>
         <w:rPr>
           <w:rFonts w:ascii="Arial" w:hAnsi="Arial" w:cs="Arial"/>
           <w:sz w:val="24"/>
@@ -218,6 +256,7 @@
     </w:p>
     <w:p>
       <w:pPr>
+        <w:jc w:val="both"/>
         <w:rPr>
           <w:rFonts w:ascii="Arial" w:hAnsi="Arial" w:cs="Arial"/>
           <w:sz w:val="24"/>
@@ -235,6 +274,7 @@
     </w:p>
     <w:p>
       <w:pPr>
+        <w:jc w:val="both"/>
         <w:rPr>
           <w:rFonts w:ascii="Arial" w:hAnsi="Arial" w:cs="Arial"/>
           <w:sz w:val="24"/>
@@ -284,6 +324,7 @@
     </w:p>
     <w:p>
       <w:pPr>
+        <w:jc w:val="both"/>
         <w:rPr>
           <w:rFonts w:ascii="Arial" w:hAnsi="Arial" w:cs="Arial"/>
           <w:sz w:val="24"/>
@@ -334,15 +375,17 @@
     </w:p>
     <w:p>
       <w:pPr>
-        <w:rPr>
-          <w:rFonts w:ascii="Arial" w:hAnsi="Arial" w:cs="Arial"/>
-          <w:sz w:val="24"/>
-          <w:szCs w:val="24"/>
-        </w:rPr>
-      </w:pPr>
-    </w:p>
-    <w:p>
-      <w:pPr>
+        <w:jc w:val="both"/>
+        <w:rPr>
+          <w:rFonts w:ascii="Arial" w:hAnsi="Arial" w:cs="Arial"/>
+          <w:sz w:val="24"/>
+          <w:szCs w:val="24"/>
+        </w:rPr>
+      </w:pPr>
+    </w:p>
+    <w:p>
+      <w:pPr>
+        <w:jc w:val="both"/>
         <w:rPr>
           <w:rFonts w:ascii="Arial" w:hAnsi="Arial" w:cs="Arial"/>
           <w:sz w:val="24"/>
@@ -361,15 +404,17 @@
     </w:p>
     <w:p>
       <w:pPr>
-        <w:rPr>
-          <w:rFonts w:ascii="Arial" w:hAnsi="Arial" w:cs="Arial"/>
-          <w:sz w:val="24"/>
-          <w:szCs w:val="24"/>
-        </w:rPr>
-      </w:pPr>
-    </w:p>
-    <w:p>
-      <w:pPr>
+        <w:jc w:val="both"/>
+        <w:rPr>
+          <w:rFonts w:ascii="Arial" w:hAnsi="Arial" w:cs="Arial"/>
+          <w:sz w:val="24"/>
+          <w:szCs w:val="24"/>
+        </w:rPr>
+      </w:pPr>
+    </w:p>
+    <w:p>
+      <w:pPr>
+        <w:jc w:val="both"/>
         <w:rPr>
           <w:rFonts w:ascii="Arial" w:hAnsi="Arial" w:cs="Arial"/>
           <w:sz w:val="24"/>
@@ -419,6 +464,7 @@
     </w:p>
     <w:p>
       <w:pPr>
+        <w:jc w:val="both"/>
         <w:rPr>
           <w:rFonts w:ascii="Arial" w:hAnsi="Arial" w:cs="Arial"/>
           <w:sz w:val="24"/>
@@ -436,6 +482,7 @@
     </w:p>
     <w:p>
       <w:pPr>
+        <w:jc w:val="both"/>
         <w:rPr>
           <w:rFonts w:ascii="Arial" w:hAnsi="Arial" w:cs="Arial"/>
           <w:sz w:val="24"/>
@@ -485,6 +532,7 @@
     </w:p>
     <w:p>
       <w:pPr>
+        <w:jc w:val="both"/>
         <w:rPr>
           <w:rFonts w:ascii="Arial" w:hAnsi="Arial" w:cs="Arial"/>
           <w:sz w:val="24"/>
@@ -530,41 +578,59 @@
           <w:szCs w:val="24"/>
         </w:rPr>
         <w:tab/>
-        <w:t>Imagen 3. Menu de usuario</w:t>
-      </w:r>
-    </w:p>
-    <w:p>
-      <w:pPr>
-        <w:rPr>
-          <w:rFonts w:ascii="Arial" w:hAnsi="Arial" w:cs="Arial"/>
-          <w:sz w:val="24"/>
-          <w:szCs w:val="24"/>
-        </w:rPr>
-      </w:pPr>
-    </w:p>
-    <w:p>
-      <w:pPr>
-        <w:rPr>
-          <w:rFonts w:ascii="Arial" w:hAnsi="Arial" w:cs="Arial"/>
-          <w:sz w:val="24"/>
-          <w:szCs w:val="24"/>
-        </w:rPr>
-      </w:pPr>
-      <w:r>
-        <w:rPr>
-          <w:rFonts w:ascii="Arial" w:hAnsi="Arial" w:cs="Arial"/>
-          <w:sz w:val="24"/>
-          <w:szCs w:val="24"/>
-        </w:rPr>
-        <w:t xml:space="preserve">El usuario tiene la posibilidad de escoger 3 opciones </w:t>
-      </w:r>
-      <w:r>
-        <w:rPr>
-          <w:rFonts w:ascii="Arial" w:hAnsi="Arial" w:cs="Arial"/>
-          <w:sz w:val="24"/>
-          <w:szCs w:val="24"/>
-        </w:rPr>
-        <w:t>:</w:t>
+        <w:t xml:space="preserve">Imagen 3. </w:t>
+      </w:r>
+      <w:r>
+        <w:rPr>
+          <w:rFonts w:ascii="Arial" w:hAnsi="Arial" w:cs="Arial"/>
+          <w:sz w:val="24"/>
+          <w:szCs w:val="24"/>
+        </w:rPr>
+        <w:t>Menú</w:t>
+      </w:r>
+      <w:r>
+        <w:rPr>
+          <w:rFonts w:ascii="Arial" w:hAnsi="Arial" w:cs="Arial"/>
+          <w:sz w:val="24"/>
+          <w:szCs w:val="24"/>
+        </w:rPr>
+        <w:t xml:space="preserve"> de usuario</w:t>
+      </w:r>
+    </w:p>
+    <w:p>
+      <w:pPr>
+        <w:jc w:val="both"/>
+        <w:rPr>
+          <w:rFonts w:ascii="Arial" w:hAnsi="Arial" w:cs="Arial"/>
+          <w:sz w:val="24"/>
+          <w:szCs w:val="24"/>
+        </w:rPr>
+      </w:pPr>
+    </w:p>
+    <w:p>
+      <w:pPr>
+        <w:jc w:val="both"/>
+        <w:rPr>
+          <w:rFonts w:ascii="Arial" w:hAnsi="Arial" w:cs="Arial"/>
+          <w:sz w:val="24"/>
+          <w:szCs w:val="24"/>
+        </w:rPr>
+      </w:pPr>
+      <w:r>
+        <w:rPr>
+          <w:rFonts w:ascii="Arial" w:hAnsi="Arial" w:cs="Arial"/>
+          <w:sz w:val="24"/>
+          <w:szCs w:val="24"/>
+        </w:rPr>
+        <w:t xml:space="preserve">El usuario tiene la posibilidad de escoger 3 </w:t>
+      </w:r>
+      <w:r>
+        <w:rPr>
+          <w:rFonts w:ascii="Arial" w:hAnsi="Arial" w:cs="Arial"/>
+          <w:sz w:val="24"/>
+          <w:szCs w:val="24"/>
+        </w:rPr>
+        <w:t>opciones:</w:t>
       </w:r>
     </w:p>
     <w:p>
@@ -574,6 +640,7 @@
           <w:ilvl w:val="0"/>
           <w:numId w:val="1"/>
         </w:numPr>
+        <w:jc w:val="both"/>
         <w:rPr>
           <w:rFonts w:ascii="Arial" w:hAnsi="Arial" w:cs="Arial"/>
           <w:sz w:val="24"/>
@@ -596,6 +663,7 @@
           <w:ilvl w:val="0"/>
           <w:numId w:val="1"/>
         </w:numPr>
+        <w:jc w:val="both"/>
         <w:rPr>
           <w:rFonts w:ascii="Arial" w:hAnsi="Arial" w:cs="Arial"/>
           <w:sz w:val="24"/>
@@ -640,7 +708,7 @@
           <w:sz w:val="24"/>
           <w:szCs w:val="24"/>
         </w:rPr>
-        <w:t xml:space="preserve"> (la tabla Ascci)</w:t>
+        <w:t>.</w:t>
       </w:r>
     </w:p>
     <w:p>
@@ -650,23 +718,33 @@
           <w:ilvl w:val="0"/>
           <w:numId w:val="1"/>
         </w:numPr>
-        <w:rPr>
-          <w:rFonts w:ascii="Arial" w:hAnsi="Arial" w:cs="Arial"/>
-          <w:sz w:val="24"/>
-          <w:szCs w:val="24"/>
-        </w:rPr>
-      </w:pPr>
-      <w:r>
-        <w:rPr>
-          <w:rFonts w:ascii="Arial" w:hAnsi="Arial" w:cs="Arial"/>
-          <w:sz w:val="24"/>
-          <w:szCs w:val="24"/>
-        </w:rPr>
-        <w:t>Mostrar una secuencia de patrones precargados por medio de los leds (La tabla Ascci)</w:t>
-      </w:r>
-    </w:p>
-    <w:p>
-      <w:pPr>
+        <w:jc w:val="both"/>
+        <w:rPr>
+          <w:rFonts w:ascii="Arial" w:hAnsi="Arial" w:cs="Arial"/>
+          <w:sz w:val="24"/>
+          <w:szCs w:val="24"/>
+        </w:rPr>
+      </w:pPr>
+      <w:r>
+        <w:rPr>
+          <w:rFonts w:ascii="Arial" w:hAnsi="Arial" w:cs="Arial"/>
+          <w:sz w:val="24"/>
+          <w:szCs w:val="24"/>
+        </w:rPr>
+        <w:t>Mostrar una secuencia de patrones precargados por medio de los leds</w:t>
+      </w:r>
+      <w:r>
+        <w:rPr>
+          <w:rFonts w:ascii="Arial" w:hAnsi="Arial" w:cs="Arial"/>
+          <w:sz w:val="24"/>
+          <w:szCs w:val="24"/>
+        </w:rPr>
+        <w:t>.</w:t>
+      </w:r>
+    </w:p>
+    <w:p>
+      <w:pPr>
+        <w:jc w:val="both"/>
         <w:rPr>
           <w:rFonts w:ascii="Arial" w:hAnsi="Arial" w:cs="Arial"/>
           <w:sz w:val="24"/>
@@ -684,15 +762,17 @@
     </w:p>
     <w:p>
       <w:pPr>
-        <w:rPr>
-          <w:rFonts w:ascii="Arial" w:hAnsi="Arial" w:cs="Arial"/>
-          <w:sz w:val="24"/>
-          <w:szCs w:val="24"/>
-        </w:rPr>
-      </w:pPr>
-    </w:p>
-    <w:p>
-      <w:pPr>
+        <w:jc w:val="both"/>
+        <w:rPr>
+          <w:rFonts w:ascii="Arial" w:hAnsi="Arial" w:cs="Arial"/>
+          <w:sz w:val="24"/>
+          <w:szCs w:val="24"/>
+        </w:rPr>
+      </w:pPr>
+    </w:p>
+    <w:p>
+      <w:pPr>
+        <w:jc w:val="both"/>
         <w:rPr>
           <w:rFonts w:ascii="Arial" w:hAnsi="Arial" w:cs="Arial"/>
           <w:sz w:val="24"/>
@@ -743,6 +823,7 @@
     </w:p>
     <w:p>
       <w:pPr>
+        <w:jc w:val="both"/>
         <w:rPr>
           <w:rFonts w:ascii="Arial" w:hAnsi="Arial" w:cs="Arial"/>
           <w:sz w:val="24"/>
@@ -809,6 +890,7 @@
     </w:p>
     <w:p>
       <w:pPr>
+        <w:jc w:val="both"/>
         <w:rPr>
           <w:rFonts w:ascii="Arial" w:hAnsi="Arial" w:cs="Arial"/>
           <w:sz w:val="24"/>
@@ -839,15 +921,18 @@
           <w:ilvl w:val="0"/>
           <w:numId w:val="3"/>
         </w:numPr>
-        <w:rPr>
-          <w:rFonts w:ascii="Arial" w:hAnsi="Arial" w:cs="Arial"/>
-          <w:sz w:val="24"/>
-          <w:szCs w:val="24"/>
-        </w:rPr>
-      </w:pPr>
-      <w:r>
-        <w:rPr>
-          <w:rFonts w:ascii="Arial" w:hAnsi="Arial" w:cs="Arial"/>
+        <w:jc w:val="both"/>
+        <w:rPr>
+          <w:rFonts w:ascii="Arial" w:hAnsi="Arial" w:cs="Arial"/>
+          <w:sz w:val="24"/>
+          <w:szCs w:val="24"/>
+        </w:rPr>
+      </w:pPr>
+      <w:r>
+        <w:rPr>
+          <w:rFonts w:ascii="Arial" w:hAnsi="Arial" w:cs="Arial"/>
+          <w:b/>
+          <w:bCs/>
           <w:sz w:val="24"/>
           <w:szCs w:val="24"/>
         </w:rPr>
@@ -861,6 +946,276 @@
         </w:rPr>
         <w:t xml:space="preserve"> Se realizará una prueba de encendido de todos los leds</w:t>
       </w:r>
+      <w:r>
+        <w:rPr>
+          <w:rFonts w:ascii="Arial" w:hAnsi="Arial" w:cs="Arial"/>
+          <w:sz w:val="24"/>
+          <w:szCs w:val="24"/>
+        </w:rPr>
+        <w:t>.</w:t>
+      </w:r>
+    </w:p>
+    <w:p>
+      <w:pPr>
+        <w:pStyle w:val="Prrafodelista"/>
+        <w:jc w:val="both"/>
+        <w:rPr>
+          <w:rFonts w:ascii="Arial" w:hAnsi="Arial" w:cs="Arial"/>
+          <w:sz w:val="24"/>
+          <w:szCs w:val="24"/>
+        </w:rPr>
+      </w:pPr>
+      <w:r>
+        <w:rPr>
+          <w:rFonts w:ascii="Arial" w:hAnsi="Arial" w:cs="Arial"/>
+          <w:sz w:val="24"/>
+          <w:szCs w:val="24"/>
+        </w:rPr>
+        <w:t>La matriz de leds se mostrará tal que así:</w:t>
+      </w:r>
+    </w:p>
+    <w:p>
+      <w:pPr>
+        <w:jc w:val="both"/>
+        <w:rPr>
+          <w:rFonts w:ascii="Arial" w:hAnsi="Arial" w:cs="Arial"/>
+          <w:sz w:val="24"/>
+          <w:szCs w:val="24"/>
+        </w:rPr>
+      </w:pPr>
+      <w:r>
+        <w:rPr>
+          <w:noProof/>
+        </w:rPr>
+        <w:drawing>
+          <wp:anchor distT="0" distB="0" distL="114300" distR="114300" simplePos="0" relativeHeight="251658240" behindDoc="1" locked="0" layoutInCell="1" allowOverlap="1" wp14:anchorId="33B75725" wp14:editId="37BB3454">
+            <wp:simplePos x="0" y="0"/>
+            <wp:positionH relativeFrom="column">
+              <wp:posOffset>1419225</wp:posOffset>
+            </wp:positionH>
+            <wp:positionV relativeFrom="paragraph">
+              <wp:posOffset>8890</wp:posOffset>
+            </wp:positionV>
+            <wp:extent cx="3015615" cy="2762250"/>
+            <wp:effectExtent l="0" t="0" r="0" b="0"/>
+            <wp:wrapTight wrapText="bothSides">
+              <wp:wrapPolygon edited="0">
+                <wp:start x="0" y="0"/>
+                <wp:lineTo x="0" y="21451"/>
+                <wp:lineTo x="21423" y="21451"/>
+                <wp:lineTo x="21423" y="0"/>
+                <wp:lineTo x="0" y="0"/>
+              </wp:wrapPolygon>
+            </wp:wrapTight>
+            <wp:docPr id="7" name="Imagen 7"/>
+            <wp:cNvGraphicFramePr>
+              <a:graphicFrameLocks xmlns:a="http://schemas.openxmlformats.org/drawingml/2006/main" noChangeAspect="1"/>
+            </wp:cNvGraphicFramePr>
+            <a:graphic xmlns:a="http://schemas.openxmlformats.org/drawingml/2006/main">
+              <a:graphicData uri="http://schemas.openxmlformats.org/drawingml/2006/picture">
+                <pic:pic xmlns:pic="http://schemas.openxmlformats.org/drawingml/2006/picture">
+                  <pic:nvPicPr>
+                    <pic:cNvPr id="1" name=""/>
+                    <pic:cNvPicPr/>
+                  </pic:nvPicPr>
+                  <pic:blipFill>
+                    <a:blip r:embed="rId11">
+                      <a:extLst>
+                        <a:ext uri="{28A0092B-C50C-407E-A947-70E740481C1C}">
+                          <a14:useLocalDpi xmlns:a14="http://schemas.microsoft.com/office/drawing/2010/main" val="0"/>
+                        </a:ext>
+                      </a:extLst>
+                    </a:blip>
+                    <a:stretch>
+                      <a:fillRect/>
+                    </a:stretch>
+                  </pic:blipFill>
+                  <pic:spPr>
+                    <a:xfrm>
+                      <a:off x="0" y="0"/>
+                      <a:ext cx="3015615" cy="2762250"/>
+                    </a:xfrm>
+                    <a:prstGeom prst="rect">
+                      <a:avLst/>
+                    </a:prstGeom>
+                  </pic:spPr>
+                </pic:pic>
+              </a:graphicData>
+            </a:graphic>
+            <wp14:sizeRelH relativeFrom="page">
+              <wp14:pctWidth>0</wp14:pctWidth>
+            </wp14:sizeRelH>
+            <wp14:sizeRelV relativeFrom="page">
+              <wp14:pctHeight>0</wp14:pctHeight>
+            </wp14:sizeRelV>
+          </wp:anchor>
+        </w:drawing>
+      </w:r>
+    </w:p>
+    <w:p>
+      <w:pPr>
+        <w:pStyle w:val="Prrafodelista"/>
+        <w:jc w:val="both"/>
+        <w:rPr>
+          <w:rFonts w:ascii="Arial" w:hAnsi="Arial" w:cs="Arial"/>
+          <w:sz w:val="24"/>
+          <w:szCs w:val="24"/>
+        </w:rPr>
+      </w:pPr>
+    </w:p>
+    <w:p>
+      <w:pPr>
+        <w:pStyle w:val="Prrafodelista"/>
+        <w:jc w:val="both"/>
+        <w:rPr>
+          <w:rFonts w:ascii="Arial" w:hAnsi="Arial" w:cs="Arial"/>
+          <w:sz w:val="24"/>
+          <w:szCs w:val="24"/>
+        </w:rPr>
+      </w:pPr>
+    </w:p>
+    <w:p>
+      <w:pPr>
+        <w:pStyle w:val="Prrafodelista"/>
+        <w:jc w:val="both"/>
+        <w:rPr>
+          <w:rFonts w:ascii="Arial" w:hAnsi="Arial" w:cs="Arial"/>
+          <w:sz w:val="24"/>
+          <w:szCs w:val="24"/>
+        </w:rPr>
+      </w:pPr>
+    </w:p>
+    <w:p>
+      <w:pPr>
+        <w:pStyle w:val="Prrafodelista"/>
+        <w:jc w:val="both"/>
+        <w:rPr>
+          <w:rFonts w:ascii="Arial" w:hAnsi="Arial" w:cs="Arial"/>
+          <w:sz w:val="24"/>
+          <w:szCs w:val="24"/>
+        </w:rPr>
+      </w:pPr>
+    </w:p>
+    <w:p>
+      <w:pPr>
+        <w:pStyle w:val="Prrafodelista"/>
+        <w:jc w:val="both"/>
+        <w:rPr>
+          <w:rFonts w:ascii="Arial" w:hAnsi="Arial" w:cs="Arial"/>
+          <w:sz w:val="24"/>
+          <w:szCs w:val="24"/>
+        </w:rPr>
+      </w:pPr>
+    </w:p>
+    <w:p>
+      <w:pPr>
+        <w:pStyle w:val="Prrafodelista"/>
+        <w:jc w:val="both"/>
+        <w:rPr>
+          <w:rFonts w:ascii="Arial" w:hAnsi="Arial" w:cs="Arial"/>
+          <w:sz w:val="24"/>
+          <w:szCs w:val="24"/>
+        </w:rPr>
+      </w:pPr>
+    </w:p>
+    <w:p>
+      <w:pPr>
+        <w:pStyle w:val="Prrafodelista"/>
+        <w:jc w:val="both"/>
+        <w:rPr>
+          <w:rFonts w:ascii="Arial" w:hAnsi="Arial" w:cs="Arial"/>
+          <w:sz w:val="24"/>
+          <w:szCs w:val="24"/>
+        </w:rPr>
+      </w:pPr>
+    </w:p>
+    <w:p>
+      <w:pPr>
+        <w:pStyle w:val="Prrafodelista"/>
+        <w:jc w:val="both"/>
+        <w:rPr>
+          <w:rFonts w:ascii="Arial" w:hAnsi="Arial" w:cs="Arial"/>
+          <w:sz w:val="24"/>
+          <w:szCs w:val="24"/>
+        </w:rPr>
+      </w:pPr>
+    </w:p>
+    <w:p>
+      <w:pPr>
+        <w:pStyle w:val="Prrafodelista"/>
+        <w:jc w:val="both"/>
+        <w:rPr>
+          <w:rFonts w:ascii="Arial" w:hAnsi="Arial" w:cs="Arial"/>
+          <w:sz w:val="24"/>
+          <w:szCs w:val="24"/>
+        </w:rPr>
+      </w:pPr>
+    </w:p>
+    <w:p>
+      <w:pPr>
+        <w:pStyle w:val="Prrafodelista"/>
+        <w:jc w:val="both"/>
+        <w:rPr>
+          <w:rFonts w:ascii="Arial" w:hAnsi="Arial" w:cs="Arial"/>
+          <w:sz w:val="24"/>
+          <w:szCs w:val="24"/>
+        </w:rPr>
+      </w:pPr>
+    </w:p>
+    <w:p>
+      <w:pPr>
+        <w:pStyle w:val="Prrafodelista"/>
+        <w:jc w:val="both"/>
+        <w:rPr>
+          <w:rFonts w:ascii="Arial" w:hAnsi="Arial" w:cs="Arial"/>
+          <w:sz w:val="24"/>
+          <w:szCs w:val="24"/>
+        </w:rPr>
+      </w:pPr>
+    </w:p>
+    <w:p>
+      <w:pPr>
+        <w:pStyle w:val="Prrafodelista"/>
+        <w:jc w:val="both"/>
+        <w:rPr>
+          <w:rFonts w:ascii="Arial" w:hAnsi="Arial" w:cs="Arial"/>
+          <w:sz w:val="24"/>
+          <w:szCs w:val="24"/>
+        </w:rPr>
+      </w:pPr>
+    </w:p>
+    <w:p>
+      <w:pPr>
+        <w:pStyle w:val="Prrafodelista"/>
+        <w:jc w:val="both"/>
+        <w:rPr>
+          <w:rFonts w:ascii="Arial" w:hAnsi="Arial" w:cs="Arial"/>
+          <w:sz w:val="24"/>
+          <w:szCs w:val="24"/>
+        </w:rPr>
+      </w:pPr>
+    </w:p>
+    <w:p>
+      <w:pPr>
+        <w:pStyle w:val="Prrafodelista"/>
+        <w:jc w:val="both"/>
+        <w:rPr>
+          <w:rFonts w:ascii="Arial" w:hAnsi="Arial" w:cs="Arial"/>
+          <w:sz w:val="24"/>
+          <w:szCs w:val="24"/>
+        </w:rPr>
+      </w:pPr>
+    </w:p>
+    <w:p>
+      <w:pPr>
+        <w:pStyle w:val="Prrafodelista"/>
+        <w:jc w:val="both"/>
+        <w:rPr>
+          <w:rFonts w:ascii="Arial" w:hAnsi="Arial" w:cs="Arial"/>
+          <w:sz w:val="24"/>
+          <w:szCs w:val="24"/>
+        </w:rPr>
+      </w:pPr>
     </w:p>
     <w:p>
       <w:pPr>
@@ -869,74 +1224,1135 @@
           <w:ilvl w:val="0"/>
           <w:numId w:val="3"/>
         </w:numPr>
-        <w:rPr>
-          <w:rFonts w:ascii="Arial" w:hAnsi="Arial" w:cs="Arial"/>
-          <w:sz w:val="24"/>
-          <w:szCs w:val="24"/>
-        </w:rPr>
-      </w:pPr>
-      <w:r>
-        <w:rPr>
-          <w:rFonts w:ascii="Arial" w:hAnsi="Arial" w:cs="Arial"/>
-          <w:sz w:val="24"/>
-          <w:szCs w:val="24"/>
-        </w:rPr>
-        <w:t>Si el usuario ingresa el numero 2: Se desplegará la siguiente opción:</w:t>
-      </w:r>
-    </w:p>
-    <w:p>
-      <w:pPr>
-        <w:pStyle w:val="Prrafodelista"/>
-        <w:rPr>
-          <w:rFonts w:ascii="Arial" w:hAnsi="Arial" w:cs="Arial"/>
-          <w:sz w:val="24"/>
-          <w:szCs w:val="24"/>
-        </w:rPr>
-      </w:pPr>
-      <w:r>
-        <w:rPr>
-          <w:rFonts w:ascii="Arial" w:hAnsi="Arial" w:cs="Arial"/>
-          <w:sz w:val="24"/>
-          <w:szCs w:val="24"/>
-        </w:rPr>
-        <w:t>Ingrese un carácter:</w:t>
-      </w:r>
-    </w:p>
-    <w:p>
-      <w:pPr>
-        <w:pStyle w:val="Prrafodelista"/>
-        <w:rPr>
-          <w:rFonts w:ascii="Arial" w:hAnsi="Arial" w:cs="Arial"/>
-          <w:sz w:val="24"/>
-          <w:szCs w:val="24"/>
-        </w:rPr>
-      </w:pPr>
-      <w:r>
-        <w:rPr>
-          <w:rFonts w:ascii="Arial" w:hAnsi="Arial" w:cs="Arial"/>
-          <w:sz w:val="24"/>
-          <w:szCs w:val="24"/>
-        </w:rPr>
-        <w:t>El programa no avanzara hasta que el usuario ingrese un carácter.</w:t>
-      </w:r>
-    </w:p>
-    <w:p>
-      <w:pPr>
-        <w:pStyle w:val="Prrafodelista"/>
-        <w:rPr>
-          <w:rFonts w:ascii="Arial" w:hAnsi="Arial" w:cs="Arial"/>
-          <w:sz w:val="24"/>
-          <w:szCs w:val="24"/>
-        </w:rPr>
-      </w:pPr>
-      <w:r>
-        <w:rPr>
-          <w:rFonts w:ascii="Arial" w:hAnsi="Arial" w:cs="Arial"/>
-          <w:sz w:val="24"/>
-          <w:szCs w:val="24"/>
-        </w:rPr>
-        <w:t>Luego de que se ingrese, se podrá evidenciar que los leds se prenden en la forma seleccionada</w:t>
-      </w:r>
+        <w:jc w:val="both"/>
+        <w:rPr>
+          <w:rFonts w:ascii="Arial" w:hAnsi="Arial" w:cs="Arial"/>
+          <w:sz w:val="24"/>
+          <w:szCs w:val="24"/>
+        </w:rPr>
+      </w:pPr>
+      <w:r>
+        <w:rPr>
+          <w:rFonts w:ascii="Arial" w:hAnsi="Arial" w:cs="Arial"/>
+          <w:b/>
+          <w:bCs/>
+          <w:sz w:val="24"/>
+          <w:szCs w:val="24"/>
+        </w:rPr>
+        <w:t>Si el usuario ingresa el numero 2:</w:t>
+      </w:r>
+      <w:r>
+        <w:rPr>
+          <w:rFonts w:ascii="Arial" w:hAnsi="Arial" w:cs="Arial"/>
+          <w:sz w:val="24"/>
+          <w:szCs w:val="24"/>
+        </w:rPr>
+        <w:t xml:space="preserve"> Se desplegará </w:t>
+      </w:r>
+      <w:r>
+        <w:rPr>
+          <w:rFonts w:ascii="Arial" w:hAnsi="Arial" w:cs="Arial"/>
+          <w:sz w:val="24"/>
+          <w:szCs w:val="24"/>
+        </w:rPr>
+        <w:t xml:space="preserve">el </w:t>
+      </w:r>
+      <w:r>
+        <w:rPr>
+          <w:rFonts w:ascii="Arial" w:hAnsi="Arial" w:cs="Arial"/>
+          <w:sz w:val="24"/>
+          <w:szCs w:val="24"/>
+        </w:rPr>
+        <w:t xml:space="preserve">siguiente </w:t>
+      </w:r>
+      <w:r>
+        <w:rPr>
+          <w:rFonts w:ascii="Arial" w:hAnsi="Arial" w:cs="Arial"/>
+          <w:sz w:val="24"/>
+          <w:szCs w:val="24"/>
+        </w:rPr>
+        <w:t>submenú de opciones</w:t>
+      </w:r>
+      <w:r>
+        <w:rPr>
+          <w:rFonts w:ascii="Arial" w:hAnsi="Arial" w:cs="Arial"/>
+          <w:sz w:val="24"/>
+          <w:szCs w:val="24"/>
+        </w:rPr>
+        <w:t>:</w:t>
+      </w:r>
+    </w:p>
+    <w:p>
+      <w:pPr>
+        <w:pStyle w:val="Prrafodelista"/>
+        <w:jc w:val="both"/>
+        <w:rPr>
+          <w:rFonts w:ascii="Arial" w:hAnsi="Arial" w:cs="Arial"/>
+          <w:sz w:val="24"/>
+          <w:szCs w:val="24"/>
+        </w:rPr>
+      </w:pPr>
+      <w:r>
+        <w:rPr>
+          <w:noProof/>
+        </w:rPr>
+        <w:drawing>
+          <wp:anchor distT="0" distB="0" distL="114300" distR="114300" simplePos="0" relativeHeight="251659264" behindDoc="1" locked="0" layoutInCell="1" allowOverlap="1" wp14:anchorId="24C11971" wp14:editId="75B164AF">
+            <wp:simplePos x="0" y="0"/>
+            <wp:positionH relativeFrom="column">
+              <wp:posOffset>1543050</wp:posOffset>
+            </wp:positionH>
+            <wp:positionV relativeFrom="paragraph">
+              <wp:posOffset>8890</wp:posOffset>
+            </wp:positionV>
+            <wp:extent cx="2162175" cy="514350"/>
+            <wp:effectExtent l="0" t="0" r="9525" b="0"/>
+            <wp:wrapTight wrapText="bothSides">
+              <wp:wrapPolygon edited="0">
+                <wp:start x="0" y="0"/>
+                <wp:lineTo x="0" y="20800"/>
+                <wp:lineTo x="21505" y="20800"/>
+                <wp:lineTo x="21505" y="0"/>
+                <wp:lineTo x="0" y="0"/>
+              </wp:wrapPolygon>
+            </wp:wrapTight>
+            <wp:docPr id="8" name="Imagen 8"/>
+            <wp:cNvGraphicFramePr>
+              <a:graphicFrameLocks xmlns:a="http://schemas.openxmlformats.org/drawingml/2006/main" noChangeAspect="1"/>
+            </wp:cNvGraphicFramePr>
+            <a:graphic xmlns:a="http://schemas.openxmlformats.org/drawingml/2006/main">
+              <a:graphicData uri="http://schemas.openxmlformats.org/drawingml/2006/picture">
+                <pic:pic xmlns:pic="http://schemas.openxmlformats.org/drawingml/2006/picture">
+                  <pic:nvPicPr>
+                    <pic:cNvPr id="1" name=""/>
+                    <pic:cNvPicPr/>
+                  </pic:nvPicPr>
+                  <pic:blipFill>
+                    <a:blip r:embed="rId12">
+                      <a:extLst>
+                        <a:ext uri="{28A0092B-C50C-407E-A947-70E740481C1C}">
+                          <a14:useLocalDpi xmlns:a14="http://schemas.microsoft.com/office/drawing/2010/main" val="0"/>
+                        </a:ext>
+                      </a:extLst>
+                    </a:blip>
+                    <a:stretch>
+                      <a:fillRect/>
+                    </a:stretch>
+                  </pic:blipFill>
+                  <pic:spPr>
+                    <a:xfrm>
+                      <a:off x="0" y="0"/>
+                      <a:ext cx="2162175" cy="514350"/>
+                    </a:xfrm>
+                    <a:prstGeom prst="rect">
+                      <a:avLst/>
+                    </a:prstGeom>
+                  </pic:spPr>
+                </pic:pic>
+              </a:graphicData>
+            </a:graphic>
+            <wp14:sizeRelH relativeFrom="page">
+              <wp14:pctWidth>0</wp14:pctWidth>
+            </wp14:sizeRelH>
+            <wp14:sizeRelV relativeFrom="page">
+              <wp14:pctHeight>0</wp14:pctHeight>
+            </wp14:sizeRelV>
+          </wp:anchor>
+        </w:drawing>
+      </w:r>
+    </w:p>
+    <w:p>
+      <w:pPr>
+        <w:pStyle w:val="Prrafodelista"/>
+        <w:jc w:val="both"/>
+        <w:rPr>
+          <w:rFonts w:ascii="Arial" w:hAnsi="Arial" w:cs="Arial"/>
+          <w:sz w:val="24"/>
+          <w:szCs w:val="24"/>
+        </w:rPr>
+      </w:pPr>
+    </w:p>
+    <w:p>
+      <w:pPr>
+        <w:pStyle w:val="Prrafodelista"/>
+        <w:jc w:val="both"/>
+        <w:rPr>
+          <w:rFonts w:ascii="Arial" w:hAnsi="Arial" w:cs="Arial"/>
+          <w:sz w:val="24"/>
+          <w:szCs w:val="24"/>
+        </w:rPr>
+      </w:pPr>
+    </w:p>
+    <w:p>
+      <w:pPr>
+        <w:pStyle w:val="Prrafodelista"/>
+        <w:jc w:val="both"/>
+        <w:rPr>
+          <w:rFonts w:ascii="Arial" w:hAnsi="Arial" w:cs="Arial"/>
+          <w:sz w:val="24"/>
+          <w:szCs w:val="24"/>
+        </w:rPr>
+      </w:pPr>
+      <w:r>
+        <w:rPr>
+          <w:rFonts w:ascii="Arial" w:hAnsi="Arial" w:cs="Arial"/>
+          <w:sz w:val="24"/>
+          <w:szCs w:val="24"/>
+        </w:rPr>
+        <w:t>El programa no avanzara hasta que el usuario seleccione una opción.</w:t>
+      </w:r>
+    </w:p>
+    <w:p>
+      <w:pPr>
+        <w:pStyle w:val="Prrafodelista"/>
+        <w:jc w:val="both"/>
+        <w:rPr>
+          <w:rFonts w:ascii="Arial" w:hAnsi="Arial" w:cs="Arial"/>
+          <w:sz w:val="24"/>
+          <w:szCs w:val="24"/>
+        </w:rPr>
+      </w:pPr>
+    </w:p>
+    <w:p>
+      <w:pPr>
+        <w:pStyle w:val="Prrafodelista"/>
+        <w:numPr>
+          <w:ilvl w:val="1"/>
+          <w:numId w:val="3"/>
+        </w:numPr>
+        <w:jc w:val="both"/>
+        <w:rPr>
+          <w:rFonts w:ascii="Arial" w:hAnsi="Arial" w:cs="Arial"/>
+          <w:sz w:val="24"/>
+          <w:szCs w:val="24"/>
+        </w:rPr>
+      </w:pPr>
+      <w:r>
+        <w:rPr>
+          <w:rFonts w:ascii="Arial" w:hAnsi="Arial" w:cs="Arial"/>
+          <w:b/>
+          <w:bCs/>
+          <w:sz w:val="24"/>
+          <w:szCs w:val="24"/>
+        </w:rPr>
+        <w:t>Si el</w:t>
+      </w:r>
+      <w:r>
+        <w:rPr>
+          <w:rFonts w:ascii="Arial" w:hAnsi="Arial" w:cs="Arial"/>
+          <w:b/>
+          <w:bCs/>
+          <w:sz w:val="24"/>
+          <w:szCs w:val="24"/>
+        </w:rPr>
+        <w:t xml:space="preserve"> usuario ingresa el numero 1:</w:t>
+      </w:r>
+      <w:r>
+        <w:rPr>
+          <w:rFonts w:ascii="Arial" w:hAnsi="Arial" w:cs="Arial"/>
+          <w:sz w:val="24"/>
+          <w:szCs w:val="24"/>
+        </w:rPr>
+        <w:t xml:space="preserve"> Se mostrará la siguiente opción: </w:t>
+      </w:r>
+    </w:p>
+    <w:p>
+      <w:pPr>
+        <w:pStyle w:val="Prrafodelista"/>
+        <w:ind w:left="1440"/>
+        <w:jc w:val="both"/>
+        <w:rPr>
+          <w:rFonts w:ascii="Arial" w:hAnsi="Arial" w:cs="Arial"/>
+          <w:sz w:val="24"/>
+          <w:szCs w:val="24"/>
+        </w:rPr>
+      </w:pPr>
+      <w:r>
+        <w:rPr>
+          <w:noProof/>
+        </w:rPr>
+        <w:lastRenderedPageBreak/>
+        <w:drawing>
+          <wp:anchor distT="0" distB="0" distL="114300" distR="114300" simplePos="0" relativeHeight="251660288" behindDoc="1" locked="0" layoutInCell="1" allowOverlap="1" wp14:anchorId="279E3542" wp14:editId="39EB4BA5">
+            <wp:simplePos x="0" y="0"/>
+            <wp:positionH relativeFrom="column">
+              <wp:posOffset>2762250</wp:posOffset>
+            </wp:positionH>
+            <wp:positionV relativeFrom="paragraph">
+              <wp:posOffset>0</wp:posOffset>
+            </wp:positionV>
+            <wp:extent cx="1362075" cy="238125"/>
+            <wp:effectExtent l="0" t="0" r="9525" b="9525"/>
+            <wp:wrapTight wrapText="bothSides">
+              <wp:wrapPolygon edited="0">
+                <wp:start x="0" y="0"/>
+                <wp:lineTo x="0" y="20736"/>
+                <wp:lineTo x="21449" y="20736"/>
+                <wp:lineTo x="21449" y="0"/>
+                <wp:lineTo x="0" y="0"/>
+              </wp:wrapPolygon>
+            </wp:wrapTight>
+            <wp:docPr id="9" name="Imagen 9"/>
+            <wp:cNvGraphicFramePr>
+              <a:graphicFrameLocks xmlns:a="http://schemas.openxmlformats.org/drawingml/2006/main" noChangeAspect="1"/>
+            </wp:cNvGraphicFramePr>
+            <a:graphic xmlns:a="http://schemas.openxmlformats.org/drawingml/2006/main">
+              <a:graphicData uri="http://schemas.openxmlformats.org/drawingml/2006/picture">
+                <pic:pic xmlns:pic="http://schemas.openxmlformats.org/drawingml/2006/picture">
+                  <pic:nvPicPr>
+                    <pic:cNvPr id="1" name=""/>
+                    <pic:cNvPicPr/>
+                  </pic:nvPicPr>
+                  <pic:blipFill>
+                    <a:blip r:embed="rId13">
+                      <a:extLst>
+                        <a:ext uri="{28A0092B-C50C-407E-A947-70E740481C1C}">
+                          <a14:useLocalDpi xmlns:a14="http://schemas.microsoft.com/office/drawing/2010/main" val="0"/>
+                        </a:ext>
+                      </a:extLst>
+                    </a:blip>
+                    <a:stretch>
+                      <a:fillRect/>
+                    </a:stretch>
+                  </pic:blipFill>
+                  <pic:spPr>
+                    <a:xfrm>
+                      <a:off x="0" y="0"/>
+                      <a:ext cx="1362075" cy="238125"/>
+                    </a:xfrm>
+                    <a:prstGeom prst="rect">
+                      <a:avLst/>
+                    </a:prstGeom>
+                  </pic:spPr>
+                </pic:pic>
+              </a:graphicData>
+            </a:graphic>
+            <wp14:sizeRelH relativeFrom="page">
+              <wp14:pctWidth>0</wp14:pctWidth>
+            </wp14:sizeRelH>
+            <wp14:sizeRelV relativeFrom="page">
+              <wp14:pctHeight>0</wp14:pctHeight>
+            </wp14:sizeRelV>
+          </wp:anchor>
+        </w:drawing>
+      </w:r>
+    </w:p>
+    <w:p>
+      <w:pPr>
+        <w:pStyle w:val="Prrafodelista"/>
+        <w:ind w:left="1440"/>
+        <w:jc w:val="both"/>
+        <w:rPr>
+          <w:rFonts w:ascii="Arial" w:hAnsi="Arial" w:cs="Arial"/>
+          <w:sz w:val="24"/>
+          <w:szCs w:val="24"/>
+        </w:rPr>
+      </w:pPr>
+    </w:p>
+    <w:p>
+      <w:pPr>
+        <w:pStyle w:val="Prrafodelista"/>
+        <w:ind w:left="1440"/>
+        <w:jc w:val="both"/>
+        <w:rPr>
+          <w:rFonts w:ascii="Arial" w:hAnsi="Arial" w:cs="Arial"/>
+          <w:sz w:val="24"/>
+          <w:szCs w:val="24"/>
+        </w:rPr>
+      </w:pPr>
+      <w:r>
+        <w:rPr>
+          <w:rFonts w:ascii="Arial" w:hAnsi="Arial" w:cs="Arial"/>
+          <w:sz w:val="24"/>
+          <w:szCs w:val="24"/>
+        </w:rPr>
+        <w:t>El programa no avanzara hasta que el usuario ingrese un carácter</w:t>
+      </w:r>
+      <w:r>
+        <w:rPr>
+          <w:rFonts w:ascii="Arial" w:hAnsi="Arial" w:cs="Arial"/>
+          <w:sz w:val="24"/>
+          <w:szCs w:val="24"/>
+        </w:rPr>
+        <w:t xml:space="preserve"> que puede ir desde la A hasta la Z y desde el 0 hasta el 9</w:t>
+      </w:r>
+      <w:r>
+        <w:rPr>
+          <w:rFonts w:ascii="Arial" w:hAnsi="Arial" w:cs="Arial"/>
+          <w:sz w:val="24"/>
+          <w:szCs w:val="24"/>
+        </w:rPr>
+        <w:t>.</w:t>
+      </w:r>
+    </w:p>
+    <w:p>
+      <w:pPr>
+        <w:pStyle w:val="Prrafodelista"/>
+        <w:ind w:left="1440"/>
+        <w:jc w:val="both"/>
+        <w:rPr>
+          <w:rFonts w:ascii="Arial" w:hAnsi="Arial" w:cs="Arial"/>
+          <w:sz w:val="24"/>
+          <w:szCs w:val="24"/>
+        </w:rPr>
+      </w:pPr>
+      <w:r>
+        <w:rPr>
+          <w:rFonts w:ascii="Arial" w:hAnsi="Arial" w:cs="Arial"/>
+          <w:sz w:val="24"/>
+          <w:szCs w:val="24"/>
+        </w:rPr>
+        <w:t>En el momento en el que el usuario ingrese un carácter en la consola serial y oprima el botón “env”</w:t>
+      </w:r>
+    </w:p>
+    <w:p>
+      <w:pPr>
+        <w:pStyle w:val="Prrafodelista"/>
+        <w:ind w:left="1440"/>
+        <w:jc w:val="both"/>
+        <w:rPr>
+          <w:rFonts w:ascii="Arial" w:hAnsi="Arial" w:cs="Arial"/>
+          <w:sz w:val="24"/>
+          <w:szCs w:val="24"/>
+        </w:rPr>
+      </w:pPr>
+    </w:p>
+    <w:p>
+      <w:pPr>
+        <w:pStyle w:val="Prrafodelista"/>
+        <w:ind w:left="1440"/>
+        <w:jc w:val="both"/>
+        <w:rPr>
+          <w:rFonts w:ascii="Arial" w:hAnsi="Arial" w:cs="Arial"/>
+          <w:sz w:val="24"/>
+          <w:szCs w:val="24"/>
+        </w:rPr>
+      </w:pPr>
+      <w:r>
+        <w:rPr>
+          <w:rFonts w:ascii="Arial" w:hAnsi="Arial" w:cs="Arial"/>
+          <w:sz w:val="24"/>
+          <w:szCs w:val="24"/>
+        </w:rPr>
+        <w:t xml:space="preserve">Se </w:t>
+      </w:r>
+      <w:r>
+        <w:rPr>
+          <w:rFonts w:ascii="Arial" w:hAnsi="Arial" w:cs="Arial"/>
+          <w:sz w:val="24"/>
+          <w:szCs w:val="24"/>
+        </w:rPr>
+        <w:t>mostrará</w:t>
+      </w:r>
+      <w:r>
+        <w:rPr>
+          <w:rFonts w:ascii="Arial" w:hAnsi="Arial" w:cs="Arial"/>
+          <w:sz w:val="24"/>
+          <w:szCs w:val="24"/>
+        </w:rPr>
+        <w:t xml:space="preserve"> un ejemplo de como prenden los leds si el usuario ingresa la letra “A”:</w:t>
+      </w:r>
+    </w:p>
+    <w:p>
+      <w:pPr>
+        <w:pStyle w:val="Prrafodelista"/>
+        <w:ind w:left="1440"/>
+        <w:jc w:val="both"/>
+        <w:rPr>
+          <w:rFonts w:ascii="Arial" w:hAnsi="Arial" w:cs="Arial"/>
+          <w:sz w:val="24"/>
+          <w:szCs w:val="24"/>
+        </w:rPr>
+      </w:pPr>
+      <w:r>
+        <w:rPr>
+          <w:noProof/>
+        </w:rPr>
+        <w:drawing>
+          <wp:anchor distT="0" distB="0" distL="114300" distR="114300" simplePos="0" relativeHeight="251661312" behindDoc="1" locked="0" layoutInCell="1" allowOverlap="1" wp14:anchorId="24B7496A" wp14:editId="6495C99E">
+            <wp:simplePos x="0" y="0"/>
+            <wp:positionH relativeFrom="column">
+              <wp:posOffset>1583055</wp:posOffset>
+            </wp:positionH>
+            <wp:positionV relativeFrom="paragraph">
+              <wp:posOffset>12700</wp:posOffset>
+            </wp:positionV>
+            <wp:extent cx="2988310" cy="2440940"/>
+            <wp:effectExtent l="0" t="0" r="2540" b="0"/>
+            <wp:wrapTight wrapText="bothSides">
+              <wp:wrapPolygon edited="0">
+                <wp:start x="0" y="0"/>
+                <wp:lineTo x="0" y="21409"/>
+                <wp:lineTo x="21481" y="21409"/>
+                <wp:lineTo x="21481" y="0"/>
+                <wp:lineTo x="0" y="0"/>
+              </wp:wrapPolygon>
+            </wp:wrapTight>
+            <wp:docPr id="10" name="Imagen 10"/>
+            <wp:cNvGraphicFramePr>
+              <a:graphicFrameLocks xmlns:a="http://schemas.openxmlformats.org/drawingml/2006/main" noChangeAspect="1"/>
+            </wp:cNvGraphicFramePr>
+            <a:graphic xmlns:a="http://schemas.openxmlformats.org/drawingml/2006/main">
+              <a:graphicData uri="http://schemas.openxmlformats.org/drawingml/2006/picture">
+                <pic:pic xmlns:pic="http://schemas.openxmlformats.org/drawingml/2006/picture">
+                  <pic:nvPicPr>
+                    <pic:cNvPr id="1" name=""/>
+                    <pic:cNvPicPr/>
+                  </pic:nvPicPr>
+                  <pic:blipFill>
+                    <a:blip r:embed="rId14">
+                      <a:extLst>
+                        <a:ext uri="{28A0092B-C50C-407E-A947-70E740481C1C}">
+                          <a14:useLocalDpi xmlns:a14="http://schemas.microsoft.com/office/drawing/2010/main" val="0"/>
+                        </a:ext>
+                      </a:extLst>
+                    </a:blip>
+                    <a:stretch>
+                      <a:fillRect/>
+                    </a:stretch>
+                  </pic:blipFill>
+                  <pic:spPr>
+                    <a:xfrm>
+                      <a:off x="0" y="0"/>
+                      <a:ext cx="2988310" cy="2440940"/>
+                    </a:xfrm>
+                    <a:prstGeom prst="rect">
+                      <a:avLst/>
+                    </a:prstGeom>
+                  </pic:spPr>
+                </pic:pic>
+              </a:graphicData>
+            </a:graphic>
+            <wp14:sizeRelH relativeFrom="page">
+              <wp14:pctWidth>0</wp14:pctWidth>
+            </wp14:sizeRelH>
+            <wp14:sizeRelV relativeFrom="page">
+              <wp14:pctHeight>0</wp14:pctHeight>
+            </wp14:sizeRelV>
+          </wp:anchor>
+        </w:drawing>
+      </w:r>
+      <w:r>
+        <w:rPr>
+          <w:rFonts w:ascii="Arial" w:hAnsi="Arial" w:cs="Arial"/>
+          <w:sz w:val="24"/>
+          <w:szCs w:val="24"/>
+        </w:rPr>
+        <w:t xml:space="preserve"> </w:t>
+      </w:r>
+    </w:p>
+    <w:p>
+      <w:pPr>
+        <w:pStyle w:val="Prrafodelista"/>
+        <w:ind w:left="1440"/>
+        <w:jc w:val="both"/>
+        <w:rPr>
+          <w:rFonts w:ascii="Arial" w:hAnsi="Arial" w:cs="Arial"/>
+          <w:sz w:val="24"/>
+          <w:szCs w:val="24"/>
+        </w:rPr>
+      </w:pPr>
+    </w:p>
+    <w:p>
+      <w:pPr>
+        <w:pStyle w:val="Prrafodelista"/>
+        <w:ind w:left="1440"/>
+        <w:jc w:val="both"/>
+        <w:rPr>
+          <w:rFonts w:ascii="Arial" w:hAnsi="Arial" w:cs="Arial"/>
+          <w:sz w:val="24"/>
+          <w:szCs w:val="24"/>
+        </w:rPr>
+      </w:pPr>
+    </w:p>
+    <w:p>
+      <w:pPr>
+        <w:pStyle w:val="Prrafodelista"/>
+        <w:ind w:left="1440"/>
+        <w:jc w:val="both"/>
+        <w:rPr>
+          <w:rFonts w:ascii="Arial" w:hAnsi="Arial" w:cs="Arial"/>
+          <w:sz w:val="24"/>
+          <w:szCs w:val="24"/>
+        </w:rPr>
+      </w:pPr>
+    </w:p>
+    <w:p>
+      <w:pPr>
+        <w:pStyle w:val="Prrafodelista"/>
+        <w:ind w:left="1440"/>
+        <w:jc w:val="both"/>
+        <w:rPr>
+          <w:rFonts w:ascii="Arial" w:hAnsi="Arial" w:cs="Arial"/>
+          <w:sz w:val="24"/>
+          <w:szCs w:val="24"/>
+        </w:rPr>
+      </w:pPr>
+    </w:p>
+    <w:p>
+      <w:pPr>
+        <w:ind w:left="1080"/>
+        <w:jc w:val="both"/>
+        <w:rPr>
+          <w:rFonts w:ascii="Arial" w:hAnsi="Arial" w:cs="Arial"/>
+          <w:sz w:val="24"/>
+          <w:szCs w:val="24"/>
+        </w:rPr>
+      </w:pPr>
+    </w:p>
+    <w:p>
+      <w:pPr>
+        <w:ind w:left="1080"/>
+        <w:jc w:val="both"/>
+        <w:rPr>
+          <w:rFonts w:ascii="Arial" w:hAnsi="Arial" w:cs="Arial"/>
+          <w:sz w:val="24"/>
+          <w:szCs w:val="24"/>
+        </w:rPr>
+      </w:pPr>
+    </w:p>
+    <w:p>
+      <w:pPr>
+        <w:ind w:left="1080"/>
+        <w:jc w:val="both"/>
+        <w:rPr>
+          <w:rFonts w:ascii="Arial" w:hAnsi="Arial" w:cs="Arial"/>
+          <w:sz w:val="24"/>
+          <w:szCs w:val="24"/>
+        </w:rPr>
+      </w:pPr>
+    </w:p>
+    <w:p>
+      <w:pPr>
+        <w:ind w:left="1080"/>
+        <w:jc w:val="both"/>
+        <w:rPr>
+          <w:rFonts w:ascii="Arial" w:hAnsi="Arial" w:cs="Arial"/>
+          <w:sz w:val="24"/>
+          <w:szCs w:val="24"/>
+        </w:rPr>
+      </w:pPr>
+    </w:p>
+    <w:p>
+      <w:pPr>
+        <w:pStyle w:val="Prrafodelista"/>
+        <w:ind w:left="1440"/>
+        <w:jc w:val="both"/>
+        <w:rPr>
+          <w:rFonts w:ascii="Arial" w:hAnsi="Arial" w:cs="Arial"/>
+          <w:sz w:val="24"/>
+          <w:szCs w:val="24"/>
+        </w:rPr>
+      </w:pPr>
+    </w:p>
+    <w:p>
+      <w:pPr>
+        <w:pStyle w:val="Prrafodelista"/>
+        <w:ind w:left="1440"/>
+        <w:jc w:val="both"/>
+        <w:rPr>
+          <w:rFonts w:ascii="Arial" w:hAnsi="Arial" w:cs="Arial"/>
+          <w:sz w:val="24"/>
+          <w:szCs w:val="24"/>
+        </w:rPr>
+      </w:pPr>
+    </w:p>
+    <w:p>
+      <w:pPr>
+        <w:pStyle w:val="Prrafodelista"/>
+        <w:ind w:left="1440"/>
+        <w:jc w:val="both"/>
+        <w:rPr>
+          <w:rFonts w:ascii="Arial" w:hAnsi="Arial" w:cs="Arial"/>
+          <w:sz w:val="24"/>
+          <w:szCs w:val="24"/>
+        </w:rPr>
+      </w:pPr>
+    </w:p>
+    <w:p>
+      <w:pPr>
+        <w:pStyle w:val="Prrafodelista"/>
+        <w:numPr>
+          <w:ilvl w:val="1"/>
+          <w:numId w:val="3"/>
+        </w:numPr>
+        <w:jc w:val="both"/>
+        <w:rPr>
+          <w:rFonts w:ascii="Arial" w:hAnsi="Arial" w:cs="Arial"/>
+          <w:sz w:val="24"/>
+          <w:szCs w:val="24"/>
+        </w:rPr>
+      </w:pPr>
+      <w:r>
+        <w:rPr>
+          <w:rFonts w:ascii="Arial" w:hAnsi="Arial" w:cs="Arial"/>
+          <w:b/>
+          <w:bCs/>
+          <w:sz w:val="24"/>
+          <w:szCs w:val="24"/>
+        </w:rPr>
+        <w:t>Si el usuario ingresa el numero 2:</w:t>
+      </w:r>
+      <w:r>
+        <w:rPr>
+          <w:rFonts w:ascii="Arial" w:hAnsi="Arial" w:cs="Arial"/>
+          <w:b/>
+          <w:bCs/>
+          <w:sz w:val="24"/>
+          <w:szCs w:val="24"/>
+        </w:rPr>
+        <w:t xml:space="preserve"> </w:t>
+      </w:r>
+      <w:r>
+        <w:rPr>
+          <w:rFonts w:ascii="Arial" w:hAnsi="Arial" w:cs="Arial"/>
+          <w:sz w:val="24"/>
+          <w:szCs w:val="24"/>
+        </w:rPr>
+        <w:t>Se imprimirá lo siguiente:</w:t>
+      </w:r>
+    </w:p>
+    <w:p>
+      <w:pPr>
+        <w:pStyle w:val="Prrafodelista"/>
+        <w:ind w:left="1440"/>
+        <w:jc w:val="both"/>
+        <w:rPr>
+          <w:rFonts w:ascii="Arial" w:hAnsi="Arial" w:cs="Arial"/>
+          <w:sz w:val="24"/>
+          <w:szCs w:val="24"/>
+        </w:rPr>
+      </w:pPr>
+      <w:r>
+        <w:rPr>
+          <w:noProof/>
+        </w:rPr>
+        <w:drawing>
+          <wp:inline distT="0" distB="0" distL="0" distR="0" wp14:anchorId="029B2BF0" wp14:editId="15F14638">
+            <wp:extent cx="4600575" cy="495300"/>
+            <wp:effectExtent l="0" t="0" r="9525" b="0"/>
+            <wp:docPr id="11" name="Imagen 11"/>
+            <wp:cNvGraphicFramePr>
+              <a:graphicFrameLocks xmlns:a="http://schemas.openxmlformats.org/drawingml/2006/main" noChangeAspect="1"/>
+            </wp:cNvGraphicFramePr>
+            <a:graphic xmlns:a="http://schemas.openxmlformats.org/drawingml/2006/main">
+              <a:graphicData uri="http://schemas.openxmlformats.org/drawingml/2006/picture">
+                <pic:pic xmlns:pic="http://schemas.openxmlformats.org/drawingml/2006/picture">
+                  <pic:nvPicPr>
+                    <pic:cNvPr id="1" name=""/>
+                    <pic:cNvPicPr/>
+                  </pic:nvPicPr>
+                  <pic:blipFill>
+                    <a:blip r:embed="rId15"/>
+                    <a:stretch>
+                      <a:fillRect/>
+                    </a:stretch>
+                  </pic:blipFill>
+                  <pic:spPr>
+                    <a:xfrm>
+                      <a:off x="0" y="0"/>
+                      <a:ext cx="4600575" cy="495300"/>
+                    </a:xfrm>
+                    <a:prstGeom prst="rect">
+                      <a:avLst/>
+                    </a:prstGeom>
+                  </pic:spPr>
+                </pic:pic>
+              </a:graphicData>
+            </a:graphic>
+          </wp:inline>
+        </w:drawing>
+      </w:r>
+    </w:p>
+    <w:p>
+      <w:pPr>
+        <w:pStyle w:val="Prrafodelista"/>
+        <w:ind w:left="1440"/>
+        <w:jc w:val="both"/>
+        <w:rPr>
+          <w:rFonts w:ascii="Arial" w:hAnsi="Arial" w:cs="Arial"/>
+          <w:sz w:val="24"/>
+          <w:szCs w:val="24"/>
+        </w:rPr>
+      </w:pPr>
+      <w:r>
+        <w:rPr>
+          <w:rFonts w:ascii="Arial" w:hAnsi="Arial" w:cs="Arial"/>
+          <w:sz w:val="24"/>
+          <w:szCs w:val="24"/>
+        </w:rPr>
+        <w:t>Para poder mostrar un patrón el usuario deberá ingresar el estado de cada fila de la matriz, comenzando por la que se encuentra más próxima a las resistencias, deberá ingresar números que cumplan el rango de ir desde 0 hasta el 255 ya que ambos son los casos extremos:</w:t>
+      </w:r>
+    </w:p>
+    <w:p>
+      <w:pPr>
+        <w:pStyle w:val="Prrafodelista"/>
+        <w:ind w:left="1440"/>
+        <w:jc w:val="both"/>
+        <w:rPr>
+          <w:rFonts w:ascii="Arial" w:hAnsi="Arial" w:cs="Arial"/>
+          <w:sz w:val="24"/>
+          <w:szCs w:val="24"/>
+        </w:rPr>
+      </w:pPr>
+    </w:p>
+    <w:p>
+      <w:pPr>
+        <w:pStyle w:val="Prrafodelista"/>
+        <w:numPr>
+          <w:ilvl w:val="2"/>
+          <w:numId w:val="3"/>
+        </w:numPr>
+        <w:jc w:val="both"/>
+        <w:rPr>
+          <w:rFonts w:ascii="Arial" w:hAnsi="Arial" w:cs="Arial"/>
+          <w:sz w:val="24"/>
+          <w:szCs w:val="24"/>
+        </w:rPr>
+      </w:pPr>
+      <w:r>
+        <w:rPr>
+          <w:rFonts w:ascii="Arial" w:hAnsi="Arial" w:cs="Arial"/>
+          <w:sz w:val="24"/>
+          <w:szCs w:val="24"/>
+        </w:rPr>
+        <w:t>0: No se prende ningún led de la matriz</w:t>
+      </w:r>
+    </w:p>
+    <w:p>
+      <w:pPr>
+        <w:pStyle w:val="Prrafodelista"/>
+        <w:numPr>
+          <w:ilvl w:val="2"/>
+          <w:numId w:val="3"/>
+        </w:numPr>
+        <w:jc w:val="both"/>
+        <w:rPr>
+          <w:rFonts w:ascii="Arial" w:hAnsi="Arial" w:cs="Arial"/>
+          <w:sz w:val="24"/>
+          <w:szCs w:val="24"/>
+        </w:rPr>
+      </w:pPr>
+      <w:r>
+        <w:rPr>
+          <w:rFonts w:ascii="Arial" w:hAnsi="Arial" w:cs="Arial"/>
+          <w:sz w:val="24"/>
+          <w:szCs w:val="24"/>
+        </w:rPr>
+        <w:t>255: Se prenden todos los leds de la matriz.</w:t>
+      </w:r>
+    </w:p>
+    <w:p>
+      <w:pPr>
+        <w:pStyle w:val="Prrafodelista"/>
+        <w:ind w:left="1440"/>
+        <w:jc w:val="both"/>
+        <w:rPr>
+          <w:rFonts w:ascii="Arial" w:hAnsi="Arial" w:cs="Arial"/>
+          <w:sz w:val="24"/>
+          <w:szCs w:val="24"/>
+        </w:rPr>
+      </w:pPr>
+    </w:p>
+    <w:p>
+      <w:pPr>
+        <w:pStyle w:val="Prrafodelista"/>
+        <w:ind w:left="1440"/>
+        <w:jc w:val="both"/>
+        <w:rPr>
+          <w:rFonts w:ascii="Arial" w:hAnsi="Arial" w:cs="Arial"/>
+          <w:sz w:val="24"/>
+          <w:szCs w:val="24"/>
+        </w:rPr>
+      </w:pPr>
+      <w:r>
+        <w:rPr>
+          <w:rFonts w:ascii="Arial" w:hAnsi="Arial" w:cs="Arial"/>
+          <w:sz w:val="24"/>
+          <w:szCs w:val="24"/>
+        </w:rPr>
+        <w:t>Esto basad</w:t>
+      </w:r>
+      <w:r>
+        <w:rPr>
+          <w:rFonts w:ascii="Arial" w:hAnsi="Arial" w:cs="Arial"/>
+          <w:sz w:val="24"/>
+          <w:szCs w:val="24"/>
+        </w:rPr>
+        <w:t>os en los números binarios, ya que el 255 en binario seria 11111111 y el 0 seria 00000000.</w:t>
+      </w:r>
+    </w:p>
+    <w:p>
+      <w:pPr>
+        <w:pStyle w:val="Prrafodelista"/>
+        <w:ind w:left="1440"/>
+        <w:jc w:val="both"/>
+        <w:rPr>
+          <w:rFonts w:ascii="Arial" w:hAnsi="Arial" w:cs="Arial"/>
+          <w:sz w:val="24"/>
+          <w:szCs w:val="24"/>
+        </w:rPr>
+      </w:pPr>
+    </w:p>
+    <w:p>
+      <w:pPr>
+        <w:pStyle w:val="Prrafodelista"/>
+        <w:ind w:left="1440"/>
+        <w:jc w:val="both"/>
+        <w:rPr>
+          <w:rFonts w:ascii="Arial" w:hAnsi="Arial" w:cs="Arial"/>
+          <w:sz w:val="24"/>
+          <w:szCs w:val="24"/>
+        </w:rPr>
+      </w:pPr>
+      <w:r>
+        <w:rPr>
+          <w:rFonts w:ascii="Arial" w:hAnsi="Arial" w:cs="Arial"/>
+          <w:sz w:val="24"/>
+          <w:szCs w:val="24"/>
+        </w:rPr>
+        <w:t xml:space="preserve">Ejemplo de impresión de un </w:t>
+      </w:r>
+      <w:r>
+        <w:rPr>
+          <w:rFonts w:ascii="Arial" w:hAnsi="Arial" w:cs="Arial"/>
+          <w:sz w:val="24"/>
+          <w:szCs w:val="24"/>
+        </w:rPr>
+        <w:t>patrón</w:t>
+      </w:r>
+      <w:r>
+        <w:rPr>
+          <w:rFonts w:ascii="Arial" w:hAnsi="Arial" w:cs="Arial"/>
+          <w:sz w:val="24"/>
+          <w:szCs w:val="24"/>
+        </w:rPr>
+        <w:t>:</w:t>
+      </w:r>
+    </w:p>
+    <w:p>
+      <w:pPr>
+        <w:pStyle w:val="Prrafodelista"/>
+        <w:ind w:left="1440"/>
+        <w:jc w:val="both"/>
+        <w:rPr>
+          <w:rFonts w:ascii="Arial" w:hAnsi="Arial" w:cs="Arial"/>
+          <w:sz w:val="24"/>
+          <w:szCs w:val="24"/>
+        </w:rPr>
+      </w:pPr>
+      <w:r>
+        <w:rPr>
+          <w:rFonts w:ascii="Arial" w:hAnsi="Arial" w:cs="Arial"/>
+          <w:sz w:val="24"/>
+          <w:szCs w:val="24"/>
+        </w:rPr>
+        <w:t xml:space="preserve">Si el usuario ingresa </w:t>
+      </w:r>
+      <w:r>
+        <w:rPr>
+          <w:rFonts w:ascii="Arial" w:hAnsi="Arial" w:cs="Arial"/>
+          <w:sz w:val="24"/>
+          <w:szCs w:val="24"/>
+        </w:rPr>
+        <w:t xml:space="preserve">la siguiente combinación de </w:t>
+      </w:r>
+      <w:r>
+        <w:rPr>
+          <w:rFonts w:ascii="Arial" w:hAnsi="Arial" w:cs="Arial"/>
+          <w:sz w:val="24"/>
+          <w:szCs w:val="24"/>
+        </w:rPr>
+        <w:t>valores:</w:t>
+      </w:r>
+      <w:r>
+        <w:rPr>
+          <w:rFonts w:ascii="Arial" w:hAnsi="Arial" w:cs="Arial"/>
+          <w:sz w:val="24"/>
+          <w:szCs w:val="24"/>
+        </w:rPr>
+        <w:t xml:space="preserve"> </w:t>
+      </w:r>
+      <w:r>
+        <w:rPr>
+          <w:rFonts w:ascii="Arial" w:hAnsi="Arial" w:cs="Arial"/>
+          <w:sz w:val="24"/>
+          <w:szCs w:val="24"/>
+        </w:rPr>
+        <w:t>60, 66, 165, 129, 165, 153, 66, 60</w:t>
+      </w:r>
+      <w:r>
+        <w:rPr>
+          <w:rFonts w:ascii="Arial" w:hAnsi="Arial" w:cs="Arial"/>
+          <w:sz w:val="24"/>
+          <w:szCs w:val="24"/>
+        </w:rPr>
+        <w:t>. Se mostrará una carita feliz.</w:t>
+      </w:r>
+    </w:p>
+    <w:p>
+      <w:pPr>
+        <w:pStyle w:val="Prrafodelista"/>
+        <w:ind w:left="1440"/>
+        <w:jc w:val="both"/>
+        <w:rPr>
+          <w:rFonts w:ascii="Arial" w:hAnsi="Arial" w:cs="Arial"/>
+          <w:sz w:val="24"/>
+          <w:szCs w:val="24"/>
+        </w:rPr>
+      </w:pPr>
+    </w:p>
+    <w:p>
+      <w:pPr>
+        <w:pStyle w:val="Prrafodelista"/>
+        <w:ind w:left="1440"/>
+        <w:jc w:val="both"/>
+        <w:rPr>
+          <w:rFonts w:ascii="Arial" w:hAnsi="Arial" w:cs="Arial"/>
+          <w:sz w:val="24"/>
+          <w:szCs w:val="24"/>
+        </w:rPr>
+      </w:pPr>
+      <w:r>
+        <w:rPr>
+          <w:noProof/>
+        </w:rPr>
+        <w:lastRenderedPageBreak/>
+        <w:drawing>
+          <wp:inline distT="0" distB="0" distL="0" distR="0" wp14:anchorId="6BC63222" wp14:editId="7B89A7C0">
+            <wp:extent cx="2552700" cy="2121903"/>
+            <wp:effectExtent l="0" t="0" r="0" b="0"/>
+            <wp:docPr id="12" name="Imagen 12"/>
+            <wp:cNvGraphicFramePr>
+              <a:graphicFrameLocks xmlns:a="http://schemas.openxmlformats.org/drawingml/2006/main" noChangeAspect="1"/>
+            </wp:cNvGraphicFramePr>
+            <a:graphic xmlns:a="http://schemas.openxmlformats.org/drawingml/2006/main">
+              <a:graphicData uri="http://schemas.openxmlformats.org/drawingml/2006/picture">
+                <pic:pic xmlns:pic="http://schemas.openxmlformats.org/drawingml/2006/picture">
+                  <pic:nvPicPr>
+                    <pic:cNvPr id="1" name=""/>
+                    <pic:cNvPicPr/>
+                  </pic:nvPicPr>
+                  <pic:blipFill>
+                    <a:blip r:embed="rId16"/>
+                    <a:stretch>
+                      <a:fillRect/>
+                    </a:stretch>
+                  </pic:blipFill>
+                  <pic:spPr>
+                    <a:xfrm>
+                      <a:off x="0" y="0"/>
+                      <a:ext cx="2563152" cy="2130592"/>
+                    </a:xfrm>
+                    <a:prstGeom prst="rect">
+                      <a:avLst/>
+                    </a:prstGeom>
+                  </pic:spPr>
+                </pic:pic>
+              </a:graphicData>
+            </a:graphic>
+          </wp:inline>
+        </w:drawing>
+      </w:r>
+    </w:p>
+    <w:p>
+      <w:pPr>
+        <w:pStyle w:val="Prrafodelista"/>
+        <w:ind w:left="1440"/>
+        <w:jc w:val="both"/>
+        <w:rPr>
+          <w:rFonts w:ascii="Arial" w:hAnsi="Arial" w:cs="Arial"/>
+          <w:sz w:val="24"/>
+          <w:szCs w:val="24"/>
+        </w:rPr>
+      </w:pPr>
+    </w:p>
+    <w:p>
+      <w:pPr>
+        <w:pStyle w:val="Prrafodelista"/>
+        <w:numPr>
+          <w:ilvl w:val="1"/>
+          <w:numId w:val="3"/>
+        </w:numPr>
+        <w:jc w:val="both"/>
+        <w:rPr>
+          <w:rFonts w:ascii="Arial" w:hAnsi="Arial" w:cs="Arial"/>
+          <w:sz w:val="24"/>
+          <w:szCs w:val="24"/>
+        </w:rPr>
+      </w:pPr>
+      <w:r>
+        <w:rPr>
+          <w:rFonts w:ascii="Arial" w:hAnsi="Arial" w:cs="Arial"/>
+          <w:b/>
+          <w:bCs/>
+          <w:sz w:val="24"/>
+          <w:szCs w:val="24"/>
+        </w:rPr>
+        <w:t>Si el usuario ingresa otro número:</w:t>
+      </w:r>
+      <w:r>
+        <w:rPr>
+          <w:rFonts w:ascii="Arial" w:hAnsi="Arial" w:cs="Arial"/>
+          <w:sz w:val="24"/>
+          <w:szCs w:val="24"/>
+        </w:rPr>
+        <w:t xml:space="preserve"> El programa</w:t>
+      </w:r>
+      <w:r>
+        <w:rPr>
+          <w:rFonts w:ascii="Arial" w:hAnsi="Arial" w:cs="Arial"/>
+          <w:sz w:val="24"/>
+          <w:szCs w:val="24"/>
+        </w:rPr>
+        <w:t xml:space="preserve"> dirá lo siguiente: “Opción fuera de rango”, y </w:t>
+      </w:r>
+      <w:r>
+        <w:rPr>
+          <w:rFonts w:ascii="Arial" w:hAnsi="Arial" w:cs="Arial"/>
+          <w:sz w:val="24"/>
+          <w:szCs w:val="24"/>
+        </w:rPr>
+        <w:t>devolverá al usuario al menú principal.</w:t>
+      </w:r>
+    </w:p>
+    <w:p>
+      <w:pPr>
+        <w:pStyle w:val="Prrafodelista"/>
+        <w:jc w:val="both"/>
+        <w:rPr>
+          <w:rFonts w:ascii="Arial" w:hAnsi="Arial" w:cs="Arial"/>
+          <w:sz w:val="24"/>
+          <w:szCs w:val="24"/>
+        </w:rPr>
+      </w:pPr>
+      <w:r>
+        <w:rPr>
+          <w:rFonts w:ascii="Arial" w:hAnsi="Arial" w:cs="Arial"/>
+          <w:sz w:val="24"/>
+          <w:szCs w:val="24"/>
+        </w:rPr>
+        <w:t xml:space="preserve">Luego de que </w:t>
+      </w:r>
+      <w:r>
+        <w:rPr>
+          <w:rFonts w:ascii="Arial" w:hAnsi="Arial" w:cs="Arial"/>
+          <w:sz w:val="24"/>
+          <w:szCs w:val="24"/>
+        </w:rPr>
+        <w:t>muestre el patrón ingresado, bien sea la opción 1 o la opción 2, una vez terminado de mostrar el patrón, se devolverá al usuario al menú principal.</w:t>
+      </w:r>
+    </w:p>
+    <w:p>
+      <w:pPr>
+        <w:pStyle w:val="Prrafodelista"/>
+        <w:jc w:val="both"/>
+        <w:rPr>
+          <w:rFonts w:ascii="Arial" w:hAnsi="Arial" w:cs="Arial"/>
+          <w:sz w:val="24"/>
+          <w:szCs w:val="24"/>
+        </w:rPr>
+      </w:pPr>
     </w:p>
     <w:p>
       <w:pPr>
@@ -945,6 +2361,7 @@
           <w:ilvl w:val="0"/>
           <w:numId w:val="3"/>
         </w:numPr>
+        <w:jc w:val="both"/>
         <w:rPr>
           <w:rFonts w:ascii="Arial" w:hAnsi="Arial" w:cs="Arial"/>
           <w:sz w:val="24"/>
@@ -967,6 +2384,7 @@
           <w:ilvl w:val="0"/>
           <w:numId w:val="3"/>
         </w:numPr>
+        <w:jc w:val="both"/>
         <w:rPr>
           <w:rFonts w:ascii="Arial" w:hAnsi="Arial" w:cs="Arial"/>
           <w:sz w:val="24"/>
@@ -985,6 +2403,7 @@
     <w:p>
       <w:pPr>
         <w:pStyle w:val="Prrafodelista"/>
+        <w:jc w:val="both"/>
         <w:rPr>
           <w:rFonts w:ascii="Arial" w:hAnsi="Arial" w:cs="Arial"/>
           <w:sz w:val="24"/>
@@ -1003,6 +2422,7 @@
     <w:p>
       <w:pPr>
         <w:pStyle w:val="Prrafodelista"/>
+        <w:jc w:val="both"/>
         <w:rPr>
           <w:rFonts w:ascii="Arial" w:hAnsi="Arial" w:cs="Arial"/>
           <w:sz w:val="24"/>
@@ -1020,15 +2440,17 @@
     </w:p>
     <w:p>
       <w:pPr>
-        <w:rPr>
-          <w:rFonts w:ascii="Arial" w:hAnsi="Arial" w:cs="Arial"/>
-          <w:sz w:val="24"/>
-          <w:szCs w:val="24"/>
-        </w:rPr>
-      </w:pPr>
-    </w:p>
-    <w:p>
-      <w:pPr>
+        <w:jc w:val="both"/>
+        <w:rPr>
+          <w:rFonts w:ascii="Arial" w:hAnsi="Arial" w:cs="Arial"/>
+          <w:sz w:val="24"/>
+          <w:szCs w:val="24"/>
+        </w:rPr>
+      </w:pPr>
+    </w:p>
+    <w:p>
+      <w:pPr>
+        <w:jc w:val="both"/>
         <w:rPr>
           <w:rFonts w:ascii="Arial" w:hAnsi="Arial" w:cs="Arial"/>
           <w:sz w:val="24"/>
@@ -1049,11 +2471,28 @@
           <w:sz w:val="24"/>
           <w:szCs w:val="24"/>
         </w:rPr>
-        <w:t xml:space="preserve"> (Imagen 3) y de nuevo pedirá al usuario un numero del menú, que desee ejecutar.</w:t>
-      </w:r>
-    </w:p>
-    <w:p>
-      <w:pPr>
+        <w:t xml:space="preserve"> (Imagen 3) y de nuevo pedirá al usuario un </w:t>
+      </w:r>
+      <w:r>
+        <w:rPr>
+          <w:rFonts w:ascii="Arial" w:hAnsi="Arial" w:cs="Arial"/>
+          <w:sz w:val="24"/>
+          <w:szCs w:val="24"/>
+        </w:rPr>
+        <w:t>número</w:t>
+      </w:r>
+      <w:r>
+        <w:rPr>
+          <w:rFonts w:ascii="Arial" w:hAnsi="Arial" w:cs="Arial"/>
+          <w:sz w:val="24"/>
+          <w:szCs w:val="24"/>
+        </w:rPr>
+        <w:t xml:space="preserve"> del menú, que desee ejecutar.</w:t>
+      </w:r>
+    </w:p>
+    <w:p>
+      <w:pPr>
+        <w:jc w:val="both"/>
         <w:rPr>
           <w:rFonts w:ascii="Arial" w:hAnsi="Arial" w:cs="Arial"/>
           <w:sz w:val="24"/>
@@ -1071,6 +2510,7 @@
     </w:p>
     <w:p>
       <w:pPr>
+        <w:jc w:val="both"/>
         <w:rPr>
           <w:rFonts w:ascii="Arial" w:hAnsi="Arial" w:cs="Arial"/>
           <w:sz w:val="24"/>
@@ -1115,7 +2555,7 @@
                     <pic:cNvPicPr/>
                   </pic:nvPicPr>
                   <pic:blipFill>
-                    <a:blip r:embed="rId11"/>
+                    <a:blip r:embed="rId17"/>
                     <a:stretch>
                       <a:fillRect/>
                     </a:stretch>
@@ -1185,8 +2625,6 @@
         <w:tab/>
         <w:t>Imagen 5. Detener simulación.</w:t>
       </w:r>
-      <w:bookmarkStart w:id="0" w:name="_GoBack"/>
-      <w:bookmarkEnd w:id="0"/>
     </w:p>
     <w:sectPr>
       <w:pgSz w:w="12240" w:h="15840"/>
@@ -1199,11 +2637,11 @@
 </file>
 
 <file path=word/numbering.xml><?xml version="1.0" encoding="utf-8"?>
-<w:numbering xmlns:wpc="http://schemas.microsoft.com/office/word/2010/wordprocessingCanvas" xmlns:cx="http://schemas.microsoft.com/office/drawing/2014/chartex" xmlns:cx1="http://schemas.microsoft.com/office/drawing/2015/9/8/chartex" xmlns:cx2="http://schemas.microsoft.com/office/drawing/2015/10/21/chartex" xmlns:cx3="http://schemas.microsoft.com/office/drawing/2016/5/9/chartex" xmlns:cx4="http://schemas.microsoft.com/office/drawing/2016/5/10/chartex" xmlns:cx5="http://schemas.microsoft.com/office/drawing/2016/5/11/chartex" xmlns:cx6="http://schemas.microsoft.com/office/drawing/2016/5/12/chartex" xmlns:cx7="http://schemas.microsoft.com/office/drawing/2016/5/13/chartex" xmlns:cx8="http://schemas.microsoft.com/office/drawing/2016/5/14/chartex" xmlns:mc="http://schemas.openxmlformats.org/markup-compatibility/2006" xmlns:aink="http://schemas.microsoft.com/office/drawing/2016/ink" xmlns:am3d="http://schemas.microsoft.com/office/drawing/2017/model3d" xmlns:o="urn:schemas-microsoft-com:office:office" xmlns:r="http://schemas.openxmlformats.org/officeDocument/2006/relationships" xmlns:m="http://schemas.openxmlformats.org/officeDocument/2006/math" xmlns:v="urn:schemas-microsoft-com:vml" xmlns:wp14="http://schemas.microsoft.com/office/word/2010/wordprocessingDrawing" xmlns:wp="http://schemas.openxmlformats.org/drawingml/2006/wordprocessingDrawing" xmlns:w10="urn:schemas-microsoft-com:office:word" xmlns:w="http://schemas.openxmlformats.org/wordprocessingml/2006/main" xmlns:w14="http://schemas.microsoft.com/office/word/2010/wordml" xmlns:w15="http://schemas.microsoft.com/office/word/2012/wordml" xmlns:w16cid="http://schemas.microsoft.com/office/word/2016/wordml/cid" xmlns:w16se="http://schemas.microsoft.com/office/word/2015/wordml/symex" xmlns:wpg="http://schemas.microsoft.com/office/word/2010/wordprocessingGroup" xmlns:wpi="http://schemas.microsoft.com/office/word/2010/wordprocessingInk" xmlns:wne="http://schemas.microsoft.com/office/word/2006/wordml" xmlns:wps="http://schemas.microsoft.com/office/word/2010/wordprocessingShape" mc:Ignorable="w14 w15 w16se w16cid wp14">
+<w:numbering xmlns:wpc="http://schemas.microsoft.com/office/word/2010/wordprocessingCanvas" xmlns:cx="http://schemas.microsoft.com/office/drawing/2014/chartex" xmlns:cx1="http://schemas.microsoft.com/office/drawing/2015/9/8/chartex" xmlns:cx2="http://schemas.microsoft.com/office/drawing/2015/10/21/chartex" xmlns:cx3="http://schemas.microsoft.com/office/drawing/2016/5/9/chartex" xmlns:cx4="http://schemas.microsoft.com/office/drawing/2016/5/10/chartex" xmlns:cx5="http://schemas.microsoft.com/office/drawing/2016/5/11/chartex" xmlns:cx6="http://schemas.microsoft.com/office/drawing/2016/5/12/chartex" xmlns:cx7="http://schemas.microsoft.com/office/drawing/2016/5/13/chartex" xmlns:cx8="http://schemas.microsoft.com/office/drawing/2016/5/14/chartex" xmlns:mc="http://schemas.openxmlformats.org/markup-compatibility/2006" xmlns:aink="http://schemas.microsoft.com/office/drawing/2016/ink" xmlns:am3d="http://schemas.microsoft.com/office/drawing/2017/model3d" xmlns:o="urn:schemas-microsoft-com:office:office" xmlns:r="http://schemas.openxmlformats.org/officeDocument/2006/relationships" xmlns:m="http://schemas.openxmlformats.org/officeDocument/2006/math" xmlns:v="urn:schemas-microsoft-com:vml" xmlns:wp14="http://schemas.microsoft.com/office/word/2010/wordprocessingDrawing" xmlns:wp="http://schemas.openxmlformats.org/drawingml/2006/wordprocessingDrawing" xmlns:w10="urn:schemas-microsoft-com:office:word" xmlns:w="http://schemas.openxmlformats.org/wordprocessingml/2006/main" xmlns:w14="http://schemas.microsoft.com/office/word/2010/wordml" xmlns:w15="http://schemas.microsoft.com/office/word/2012/wordml" xmlns:w16cex="http://schemas.microsoft.com/office/word/2018/wordml/cex" xmlns:w16cid="http://schemas.microsoft.com/office/word/2016/wordml/cid" xmlns:w16="http://schemas.microsoft.com/office/word/2018/wordml" xmlns:w16sdtdh="http://schemas.microsoft.com/office/word/2020/wordml/sdtdatahash" xmlns:w16se="http://schemas.microsoft.com/office/word/2015/wordml/symex" xmlns:wpg="http://schemas.microsoft.com/office/word/2010/wordprocessingGroup" xmlns:wpi="http://schemas.microsoft.com/office/word/2010/wordprocessingInk" xmlns:wne="http://schemas.microsoft.com/office/word/2006/wordml" xmlns:wps="http://schemas.microsoft.com/office/word/2010/wordprocessingShape" mc:Ignorable="w14 w15 w16se w16cid w16 w16cex w16sdtdh wp14">
   <w:abstractNum w:abstractNumId="0" w15:restartNumberingAfterBreak="0">
     <w:nsid w:val="1B6367A2"/>
     <w:multiLevelType w:val="hybridMultilevel"/>
-    <w:tmpl w:val="388EF386"/>
+    <w:tmpl w:val="0F7EB9C8"/>
     <w:lvl w:ilvl="0" w:tplc="240A0001">
       <w:start w:val="1"/>
       <w:numFmt w:val="bullet"/>
@@ -1216,7 +2654,7 @@
         <w:rFonts w:ascii="Symbol" w:hAnsi="Symbol" w:hint="default"/>
       </w:rPr>
     </w:lvl>
-    <w:lvl w:ilvl="1" w:tplc="240A0003" w:tentative="1">
+    <w:lvl w:ilvl="1" w:tplc="240A0003">
       <w:start w:val="1"/>
       <w:numFmt w:val="bullet"/>
       <w:lvlText w:val="o"/>
@@ -1228,7 +2666,7 @@
         <w:rFonts w:ascii="Courier New" w:hAnsi="Courier New" w:cs="Courier New" w:hint="default"/>
       </w:rPr>
     </w:lvl>
-    <w:lvl w:ilvl="2" w:tplc="240A0005" w:tentative="1">
+    <w:lvl w:ilvl="2" w:tplc="240A0005">
       <w:start w:val="1"/>
       <w:numFmt w:val="bullet"/>
       <w:lvlText w:val=""/>
@@ -1498,7 +2936,7 @@
 </file>
 
 <file path=word/styles.xml><?xml version="1.0" encoding="utf-8"?>
-<w:styles xmlns:mc="http://schemas.openxmlformats.org/markup-compatibility/2006" xmlns:r="http://schemas.openxmlformats.org/officeDocument/2006/relationships" xmlns:w="http://schemas.openxmlformats.org/wordprocessingml/2006/main" xmlns:w14="http://schemas.microsoft.com/office/word/2010/wordml" xmlns:w15="http://schemas.microsoft.com/office/word/2012/wordml" xmlns:w16cid="http://schemas.microsoft.com/office/word/2016/wordml/cid" xmlns:w16se="http://schemas.microsoft.com/office/word/2015/wordml/symex" mc:Ignorable="w14 w15 w16se w16cid">
+<w:styles xmlns:mc="http://schemas.openxmlformats.org/markup-compatibility/2006" xmlns:r="http://schemas.openxmlformats.org/officeDocument/2006/relationships" xmlns:w="http://schemas.openxmlformats.org/wordprocessingml/2006/main" xmlns:w14="http://schemas.microsoft.com/office/word/2010/wordml" xmlns:w15="http://schemas.microsoft.com/office/word/2012/wordml" xmlns:w16cex="http://schemas.microsoft.com/office/word/2018/wordml/cex" xmlns:w16cid="http://schemas.microsoft.com/office/word/2016/wordml/cid" xmlns:w16="http://schemas.microsoft.com/office/word/2018/wordml" xmlns:w16sdtdh="http://schemas.microsoft.com/office/word/2020/wordml/sdtdatahash" xmlns:w16se="http://schemas.microsoft.com/office/word/2015/wordml/symex" mc:Ignorable="w14 w15 w16se w16cid w16 w16cex w16sdtdh">
   <w:docDefaults>
     <w:rPrDefault>
       <w:rPr>
@@ -1514,7 +2952,7 @@
       </w:pPr>
     </w:pPrDefault>
   </w:docDefaults>
-  <w:latentStyles w:defLockedState="0" w:defUIPriority="99" w:defSemiHidden="0" w:defUnhideWhenUsed="0" w:defQFormat="0" w:count="377">
+  <w:latentStyles w:defLockedState="0" w:defUIPriority="99" w:defSemiHidden="0" w:defUnhideWhenUsed="0" w:defQFormat="0" w:count="376">
     <w:lsdException w:name="Normal" w:uiPriority="0" w:qFormat="1"/>
     <w:lsdException w:name="heading 1" w:uiPriority="9" w:qFormat="1"/>
     <w:lsdException w:name="heading 2" w:semiHidden="1" w:uiPriority="9" w:unhideWhenUsed="1" w:qFormat="1"/>
@@ -1620,6 +3058,7 @@
     <w:lsdException w:name="HTML Sample" w:semiHidden="1" w:unhideWhenUsed="1"/>
     <w:lsdException w:name="HTML Typewriter" w:semiHidden="1" w:unhideWhenUsed="1"/>
     <w:lsdException w:name="HTML Variable" w:semiHidden="1" w:unhideWhenUsed="1"/>
+    <w:lsdException w:name="Normal Table" w:semiHidden="1" w:unhideWhenUsed="1"/>
     <w:lsdException w:name="annotation subject" w:semiHidden="1" w:unhideWhenUsed="1"/>
     <w:lsdException w:name="No List" w:semiHidden="1" w:unhideWhenUsed="1"/>
     <w:lsdException w:name="Outline List 1" w:semiHidden="1" w:unhideWhenUsed="1"/>
@@ -1666,8 +3105,10 @@
     <w:lsdException w:name="Table Subtle 2" w:semiHidden="1" w:unhideWhenUsed="1"/>
     <w:lsdException w:name="Table Web 1" w:semiHidden="1" w:unhideWhenUsed="1"/>
     <w:lsdException w:name="Table Web 2" w:semiHidden="1" w:unhideWhenUsed="1"/>
+    <w:lsdException w:name="Table Web 3" w:semiHidden="1" w:unhideWhenUsed="1"/>
     <w:lsdException w:name="Balloon Text" w:semiHidden="1" w:unhideWhenUsed="1"/>
     <w:lsdException w:name="Table Grid" w:uiPriority="39"/>
+    <w:lsdException w:name="Table Theme" w:semiHidden="1" w:unhideWhenUsed="1"/>
     <w:lsdException w:name="Placeholder Text" w:semiHidden="1"/>
     <w:lsdException w:name="No Spacing" w:uiPriority="1" w:qFormat="1"/>
     <w:lsdException w:name="Light Shading" w:uiPriority="60"/>
@@ -1888,7 +3329,6 @@
     <w:lsdException w:name="Hashtag" w:semiHidden="1" w:unhideWhenUsed="1"/>
     <w:lsdException w:name="Unresolved Mention" w:semiHidden="1" w:unhideWhenUsed="1"/>
     <w:lsdException w:name="Smart Link" w:semiHidden="1" w:unhideWhenUsed="1"/>
-    <w:lsdException w:name="Smart Link Error" w:semiHidden="1" w:unhideWhenUsed="1"/>
   </w:latentStyles>
   <w:style w:type="paragraph" w:default="1" w:styleId="Normal">
     <w:name w:val="Normal"/>

</xml_diff>